<commit_message>
add sections for making and using your first repo
</commit_message>
<xml_diff>
--- a/Git Notes/Git presentation outline.docx
+++ b/Git Notes/Git presentation outline.docx
@@ -349,10 +349,48 @@
     </w:p>
     <w:p/>
     <w:p/>
+    <w:p>
+      <w:r>
+        <w:drawing>
+          <wp:inline distT="0" distB="0" distL="0" distR="0" wp14:anchorId="6E219E14" wp14:editId="02712E97">
+            <wp:extent cx="5943600" cy="1229360"/>
+            <wp:effectExtent l="0" t="0" r="0" b="2540"/>
+            <wp:docPr id="29" name="Picture 29" descr="A screenshot of a cell phone&#10;&#10;Description automatically generated"/>
+            <wp:cNvGraphicFramePr>
+              <a:graphicFrameLocks xmlns:a="http://schemas.openxmlformats.org/drawingml/2006/main" noChangeAspect="1"/>
+            </wp:cNvGraphicFramePr>
+            <a:graphic xmlns:a="http://schemas.openxmlformats.org/drawingml/2006/main">
+              <a:graphicData uri="http://schemas.openxmlformats.org/drawingml/2006/picture">
+                <pic:pic xmlns:pic="http://schemas.openxmlformats.org/drawingml/2006/picture">
+                  <pic:nvPicPr>
+                    <pic:cNvPr id="1" name=""/>
+                    <pic:cNvPicPr/>
+                  </pic:nvPicPr>
+                  <pic:blipFill>
+                    <a:blip r:embed="rId7"/>
+                    <a:stretch>
+                      <a:fillRect/>
+                    </a:stretch>
+                  </pic:blipFill>
+                  <pic:spPr>
+                    <a:xfrm>
+                      <a:off x="0" y="0"/>
+                      <a:ext cx="5943600" cy="1229360"/>
+                    </a:xfrm>
+                    <a:prstGeom prst="rect">
+                      <a:avLst/>
+                    </a:prstGeom>
+                  </pic:spPr>
+                </pic:pic>
+              </a:graphicData>
+            </a:graphic>
+          </wp:inline>
+        </w:drawing>
+      </w:r>
+    </w:p>
     <w:p/>
     <w:p/>
     <w:p/>
-    <w:p/>
     <w:p>
       <w:r>
         <w:t>Upsides of Git (versus other VCSs)</w:t>
@@ -440,7 +478,7 @@
       <w:r>
         <w:t>Launched October 2007 (</w:t>
       </w:r>
-      <w:hyperlink r:id="rId7" w:history="1">
+      <w:hyperlink r:id="rId8" w:history="1">
         <w:r>
           <w:rPr>
             <w:rStyle w:val="Hyperlink"/>
@@ -510,7 +548,7 @@
       <w:r>
         <w:t>Netflix, reddit, Lyft (</w:t>
       </w:r>
-      <w:hyperlink r:id="rId8" w:history="1">
+      <w:hyperlink r:id="rId9" w:history="1">
         <w:r>
           <w:rPr>
             <w:rStyle w:val="Hyperlink"/>
@@ -533,7 +571,7 @@
       <w:r>
         <w:t xml:space="preserve">Includes major software projects, like the </w:t>
       </w:r>
-      <w:hyperlink r:id="rId9" w:history="1">
+      <w:hyperlink r:id="rId10" w:history="1">
         <w:r>
           <w:rPr>
             <w:rStyle w:val="Hyperlink"/>
@@ -544,7 +582,7 @@
       <w:r>
         <w:t xml:space="preserve">, </w:t>
       </w:r>
-      <w:hyperlink r:id="rId10" w:history="1">
+      <w:hyperlink r:id="rId11" w:history="1">
         <w:r>
           <w:rPr>
             <w:rStyle w:val="Hyperlink"/>
@@ -555,7 +593,7 @@
       <w:r>
         <w:t xml:space="preserve">, the </w:t>
       </w:r>
-      <w:hyperlink r:id="rId11" w:history="1">
+      <w:hyperlink r:id="rId12" w:history="1">
         <w:r>
           <w:rPr>
             <w:rStyle w:val="Hyperlink"/>
@@ -566,7 +604,7 @@
       <w:r>
         <w:t xml:space="preserve">, </w:t>
       </w:r>
-      <w:hyperlink r:id="rId12" w:history="1">
+      <w:hyperlink r:id="rId13" w:history="1">
         <w:r>
           <w:rPr>
             <w:rStyle w:val="Hyperlink"/>
@@ -577,7 +615,7 @@
       <w:r>
         <w:t xml:space="preserve">, </w:t>
       </w:r>
-      <w:hyperlink r:id="rId13" w:history="1">
+      <w:hyperlink r:id="rId14" w:history="1">
         <w:r>
           <w:rPr>
             <w:rStyle w:val="Hyperlink"/>
@@ -598,6 +636,7 @@
         </w:numPr>
       </w:pPr>
       <w:r>
+        <w:lastRenderedPageBreak/>
         <w:t>Fun fact: Git was actually created by the founder of</w:t>
       </w:r>
       <w:r>
@@ -1599,7 +1638,7 @@
                     <pic:cNvPicPr/>
                   </pic:nvPicPr>
                   <pic:blipFill>
-                    <a:blip r:embed="rId14"/>
+                    <a:blip r:embed="rId15"/>
                     <a:stretch>
                       <a:fillRect/>
                     </a:stretch>
@@ -1750,7 +1789,7 @@
       <w:r>
         <w:t xml:space="preserve"> account: </w:t>
       </w:r>
-      <w:hyperlink r:id="rId15" w:history="1">
+      <w:hyperlink r:id="rId16" w:history="1">
         <w:r>
           <w:rPr>
             <w:rStyle w:val="Hyperlink"/>
@@ -1767,7 +1806,7 @@
       <w:r>
         <w:t xml:space="preserve">: </w:t>
       </w:r>
-      <w:hyperlink r:id="rId16" w:history="1">
+      <w:hyperlink r:id="rId17" w:history="1">
         <w:r>
           <w:rPr>
             <w:rStyle w:val="Hyperlink"/>
@@ -1787,7 +1826,7 @@
       <w:r>
         <w:t xml:space="preserve">Download Meld (covered later): </w:t>
       </w:r>
-      <w:hyperlink r:id="rId17" w:history="1">
+      <w:hyperlink r:id="rId18" w:history="1">
         <w:r>
           <w:rPr>
             <w:rStyle w:val="Hyperlink"/>
@@ -1981,11 +2020,7 @@
     </w:p>
     <w:p>
       <w:pPr>
-        <w:pStyle w:val="ListParagraph"/>
-        <w:numPr>
-          <w:ilvl w:val="0"/>
-          <w:numId w:val="25"/>
-        </w:numPr>
+        <w:ind w:left="360"/>
         <w:rPr>
           <w:rStyle w:val="Code"/>
         </w:rPr>
@@ -2018,11 +2053,7 @@
     </w:p>
     <w:p>
       <w:pPr>
-        <w:pStyle w:val="ListParagraph"/>
-        <w:numPr>
-          <w:ilvl w:val="0"/>
-          <w:numId w:val="25"/>
-        </w:numPr>
+        <w:ind w:left="360"/>
       </w:pPr>
       <w:r>
         <w:t xml:space="preserve">For Windows only: </w:t>
@@ -2061,11 +2092,7 @@
     </w:p>
     <w:p>
       <w:pPr>
-        <w:pStyle w:val="ListParagraph"/>
-        <w:numPr>
-          <w:ilvl w:val="0"/>
-          <w:numId w:val="25"/>
-        </w:numPr>
+        <w:ind w:left="360"/>
         <w:rPr>
           <w:u w:color="ED7D31" w:themeColor="accent2"/>
         </w:rPr>
@@ -2098,32 +2125,21 @@
           <w:rStyle w:val="Code"/>
           <w:rFonts w:eastAsiaTheme="minorHAnsi"/>
         </w:rPr>
+        <w:t xml:space="preserve"> false</w:t>
+      </w:r>
+      <w:r>
+        <w:rPr>
+          <w:rFonts w:eastAsiaTheme="minorHAnsi"/>
+        </w:rPr>
         <w:t xml:space="preserve"> </w:t>
       </w:r>
       <w:r>
-        <w:rPr>
-          <w:rStyle w:val="Code"/>
-          <w:rFonts w:eastAsiaTheme="minorHAnsi"/>
-        </w:rPr>
-        <w:t>false</w:t>
-      </w:r>
-      <w:r>
-        <w:rPr>
-          <w:rFonts w:eastAsiaTheme="minorHAnsi"/>
-        </w:rPr>
-        <w:t xml:space="preserve"> </w:t>
-      </w:r>
-      <w:r>
         <w:t>(no period)</w:t>
       </w:r>
     </w:p>
     <w:p>
       <w:pPr>
-        <w:pStyle w:val="ListParagraph"/>
-        <w:numPr>
-          <w:ilvl w:val="0"/>
-          <w:numId w:val="25"/>
-        </w:numPr>
+        <w:ind w:left="360"/>
         <w:rPr>
           <w:rStyle w:val="Code"/>
         </w:rPr>
@@ -2162,11 +2178,7 @@
     </w:p>
     <w:p>
       <w:pPr>
-        <w:pStyle w:val="ListParagraph"/>
-        <w:numPr>
-          <w:ilvl w:val="0"/>
-          <w:numId w:val="25"/>
-        </w:numPr>
+        <w:ind w:left="360"/>
       </w:pPr>
       <w:r>
         <w:t xml:space="preserve">For Windows only: </w:t>
@@ -2211,11 +2223,7 @@
     </w:p>
     <w:p>
       <w:pPr>
-        <w:pStyle w:val="ListParagraph"/>
-        <w:numPr>
-          <w:ilvl w:val="0"/>
-          <w:numId w:val="25"/>
-        </w:numPr>
+        <w:ind w:left="360"/>
         <w:rPr>
           <w:rStyle w:val="Code"/>
           <w:rFonts w:ascii="Times New Roman" w:hAnsi="Times New Roman"/>
@@ -2249,14 +2257,7 @@
           <w:rStyle w:val="Code"/>
           <w:rFonts w:eastAsiaTheme="minorHAnsi"/>
         </w:rPr>
-        <w:t>.</w:t>
-      </w:r>
-      <w:r>
-        <w:rPr>
-          <w:rStyle w:val="Code"/>
-          <w:rFonts w:eastAsiaTheme="minorHAnsi"/>
-        </w:rPr>
-        <w:t>keepBackup</w:t>
+        <w:t>.keepBackup</w:t>
       </w:r>
       <w:proofErr w:type="spellEnd"/>
       <w:proofErr w:type="gramEnd"/>
@@ -2265,14 +2266,7 @@
           <w:rStyle w:val="Code"/>
           <w:rFonts w:eastAsiaTheme="minorHAnsi"/>
         </w:rPr>
-        <w:t xml:space="preserve"> </w:t>
-      </w:r>
-      <w:r>
-        <w:rPr>
-          <w:rStyle w:val="Code"/>
-          <w:rFonts w:eastAsiaTheme="minorHAnsi"/>
-        </w:rPr>
-        <w:t>false</w:t>
+        <w:t xml:space="preserve"> false</w:t>
       </w:r>
       <w:r>
         <w:rPr>
@@ -2496,7 +2490,7 @@
                     <pic:cNvPicPr/>
                   </pic:nvPicPr>
                   <pic:blipFill rotWithShape="1">
-                    <a:blip r:embed="rId18"/>
+                    <a:blip r:embed="rId19"/>
                     <a:srcRect l="57205" t="27663" b="19444"/>
                     <a:stretch/>
                   </pic:blipFill>
@@ -2881,6 +2875,36 @@
       <w:pPr>
         <w:pStyle w:val="ListParagraph"/>
         <w:numPr>
+          <w:ilvl w:val="1"/>
+          <w:numId w:val="12"/>
+        </w:numPr>
+      </w:pPr>
+      <w:r>
+        <w:t xml:space="preserve">Use </w:t>
+      </w:r>
+      <w:r>
+        <w:rPr>
+          <w:rStyle w:val="Code"/>
+        </w:rPr>
+        <w:t>git add -A</w:t>
+      </w:r>
+      <w:r>
+        <w:t xml:space="preserve"> or </w:t>
+      </w:r>
+      <w:r>
+        <w:rPr>
+          <w:rStyle w:val="Code"/>
+        </w:rPr>
+        <w:t>git add --all</w:t>
+      </w:r>
+      <w:r>
+        <w:t xml:space="preserve">  to add all files/folders</w:t>
+      </w:r>
+    </w:p>
+    <w:p>
+      <w:pPr>
+        <w:pStyle w:val="ListParagraph"/>
+        <w:numPr>
           <w:ilvl w:val="0"/>
           <w:numId w:val="12"/>
         </w:numPr>
@@ -3096,7 +3120,7 @@
                     <pic:cNvPicPr/>
                   </pic:nvPicPr>
                   <pic:blipFill rotWithShape="1">
-                    <a:blip r:embed="rId19"/>
+                    <a:blip r:embed="rId20"/>
                     <a:srcRect l="14541" t="23688" r="41859" b="30044"/>
                     <a:stretch/>
                   </pic:blipFill>
@@ -3290,6 +3314,7 @@
         </w:numPr>
       </w:pPr>
       <w:r>
+        <w:lastRenderedPageBreak/>
         <w:t xml:space="preserve">In bash: </w:t>
       </w:r>
       <w:r>
@@ -3734,7 +3759,7 @@
                     <pic:cNvPicPr/>
                   </pic:nvPicPr>
                   <pic:blipFill>
-                    <a:blip r:embed="rId20"/>
+                    <a:blip r:embed="rId21"/>
                     <a:stretch>
                       <a:fillRect/>
                     </a:stretch>
@@ -4473,7 +4498,7 @@
                     <pic:cNvPicPr/>
                   </pic:nvPicPr>
                   <pic:blipFill>
-                    <a:blip r:embed="rId21" cstate="print">
+                    <a:blip r:embed="rId22" cstate="print">
                       <a:extLst>
                         <a:ext uri="{28A0092B-C50C-407E-A947-70E740481C1C}">
                           <a14:useLocalDpi xmlns:a14="http://schemas.microsoft.com/office/drawing/2010/main" val="0"/>
@@ -7347,7 +7372,7 @@
                     <pic:cNvPicPr/>
                   </pic:nvPicPr>
                   <pic:blipFill>
-                    <a:blip r:embed="rId14"/>
+                    <a:blip r:embed="rId15"/>
                     <a:stretch>
                       <a:fillRect/>
                     </a:stretch>
@@ -7462,134 +7487,6 @@
             <wp:extent cx="5499100" cy="1955800"/>
             <wp:effectExtent l="0" t="0" r="0" b="0"/>
             <wp:docPr id="24" name="Picture 24" descr="A screenshot of a cell phone&#10;&#10;Description automatically generated"/>
-            <wp:cNvGraphicFramePr>
-              <a:graphicFrameLocks xmlns:a="http://schemas.openxmlformats.org/drawingml/2006/main" noChangeAspect="1"/>
-            </wp:cNvGraphicFramePr>
-            <a:graphic xmlns:a="http://schemas.openxmlformats.org/drawingml/2006/main">
-              <a:graphicData uri="http://schemas.openxmlformats.org/drawingml/2006/picture">
-                <pic:pic xmlns:pic="http://schemas.openxmlformats.org/drawingml/2006/picture">
-                  <pic:nvPicPr>
-                    <pic:cNvPr id="1" name=""/>
-                    <pic:cNvPicPr/>
-                  </pic:nvPicPr>
-                  <pic:blipFill>
-                    <a:blip r:embed="rId22"/>
-                    <a:stretch>
-                      <a:fillRect/>
-                    </a:stretch>
-                  </pic:blipFill>
-                  <pic:spPr>
-                    <a:xfrm>
-                      <a:off x="0" y="0"/>
-                      <a:ext cx="5499100" cy="1955800"/>
-                    </a:xfrm>
-                    <a:prstGeom prst="rect">
-                      <a:avLst/>
-                    </a:prstGeom>
-                  </pic:spPr>
-                </pic:pic>
-              </a:graphicData>
-            </a:graphic>
-          </wp:inline>
-        </w:drawing>
-      </w:r>
-    </w:p>
-    <w:p>
-      <w:pPr>
-        <w:pStyle w:val="ListParagraph"/>
-        <w:numPr>
-          <w:ilvl w:val="0"/>
-          <w:numId w:val="29"/>
-        </w:numPr>
-        <w:tabs>
-          <w:tab w:val="left" w:pos="3865"/>
-        </w:tabs>
-      </w:pPr>
-      <w:r>
-        <w:t xml:space="preserve">You </w:t>
-      </w:r>
-      <w:r>
-        <w:rPr>
-          <w:i/>
-          <w:iCs/>
-        </w:rPr>
-        <w:t>can</w:t>
-      </w:r>
-      <w:r>
-        <w:t xml:space="preserve"> then pull the repo to your local computer to make changes</w:t>
-      </w:r>
-    </w:p>
-    <w:p>
-      <w:pPr>
-        <w:pStyle w:val="ListParagraph"/>
-        <w:numPr>
-          <w:ilvl w:val="1"/>
-          <w:numId w:val="29"/>
-        </w:numPr>
-        <w:tabs>
-          <w:tab w:val="left" w:pos="3865"/>
-        </w:tabs>
-      </w:pPr>
-      <w:r>
-        <w:t xml:space="preserve">Make the changes locally, then push back to </w:t>
-      </w:r>
-      <w:r>
-        <w:t>GitHub</w:t>
-      </w:r>
-    </w:p>
-    <w:p>
-      <w:pPr>
-        <w:pStyle w:val="ListParagraph"/>
-        <w:numPr>
-          <w:ilvl w:val="0"/>
-          <w:numId w:val="29"/>
-        </w:numPr>
-        <w:tabs>
-          <w:tab w:val="left" w:pos="3865"/>
-        </w:tabs>
-      </w:pPr>
-      <w:r>
-        <w:t xml:space="preserve">You can also make minor changes directly on </w:t>
-      </w:r>
-      <w:r>
-        <w:t>GitHub</w:t>
-      </w:r>
-    </w:p>
-    <w:p>
-      <w:pPr>
-        <w:pStyle w:val="ListParagraph"/>
-        <w:numPr>
-          <w:ilvl w:val="0"/>
-          <w:numId w:val="29"/>
-        </w:numPr>
-        <w:tabs>
-          <w:tab w:val="left" w:pos="3865"/>
-        </w:tabs>
-      </w:pPr>
-      <w:r>
-        <w:t>When you’re done making changes and want to merge your changes into the original repo, click the pull requests tab on your repo</w:t>
-      </w:r>
-    </w:p>
-    <w:p>
-      <w:pPr>
-        <w:pStyle w:val="ListParagraph"/>
-        <w:numPr>
-          <w:ilvl w:val="0"/>
-          <w:numId w:val="29"/>
-        </w:numPr>
-        <w:tabs>
-          <w:tab w:val="left" w:pos="3865"/>
-        </w:tabs>
-      </w:pPr>
-      <w:r>
-        <w:rPr>
-          <w:noProof/>
-        </w:rPr>
-        <w:drawing>
-          <wp:inline distT="0" distB="0" distL="0" distR="0" wp14:anchorId="3EABC0E6" wp14:editId="5E140208">
-            <wp:extent cx="4292600" cy="723900"/>
-            <wp:effectExtent l="0" t="0" r="0" b="0"/>
-            <wp:docPr id="26" name="Picture 26" descr="A close up of a logo&#10;&#10;Description automatically generated"/>
             <wp:cNvGraphicFramePr>
               <a:graphicFrameLocks xmlns:a="http://schemas.openxmlformats.org/drawingml/2006/main" noChangeAspect="1"/>
             </wp:cNvGraphicFramePr>
@@ -7609,7 +7506,7 @@
                   <pic:spPr>
                     <a:xfrm>
                       <a:off x="0" y="0"/>
-                      <a:ext cx="4292600" cy="723900"/>
+                      <a:ext cx="5499100" cy="1955800"/>
                     </a:xfrm>
                     <a:prstGeom prst="rect">
                       <a:avLst/>
@@ -7634,14 +7531,24 @@
         </w:tabs>
       </w:pPr>
       <w:r>
-        <w:t>Click the button to make a new pull request</w:t>
-      </w:r>
-    </w:p>
-    <w:p>
-      <w:pPr>
-        <w:pStyle w:val="ListParagraph"/>
-        <w:numPr>
-          <w:ilvl w:val="0"/>
+        <w:t xml:space="preserve">You </w:t>
+      </w:r>
+      <w:r>
+        <w:rPr>
+          <w:i/>
+          <w:iCs/>
+        </w:rPr>
+        <w:t>can</w:t>
+      </w:r>
+      <w:r>
+        <w:t xml:space="preserve"> then pull the repo to your local computer to make changes</w:t>
+      </w:r>
+    </w:p>
+    <w:p>
+      <w:pPr>
+        <w:pStyle w:val="ListParagraph"/>
+        <w:numPr>
+          <w:ilvl w:val="1"/>
           <w:numId w:val="29"/>
         </w:numPr>
         <w:tabs>
@@ -7649,14 +7556,65 @@
         </w:tabs>
       </w:pPr>
       <w:r>
+        <w:t xml:space="preserve">Make the changes locally, then push back to </w:t>
+      </w:r>
+      <w:r>
+        <w:t>GitHub</w:t>
+      </w:r>
+    </w:p>
+    <w:p>
+      <w:pPr>
+        <w:pStyle w:val="ListParagraph"/>
+        <w:numPr>
+          <w:ilvl w:val="0"/>
+          <w:numId w:val="29"/>
+        </w:numPr>
+        <w:tabs>
+          <w:tab w:val="left" w:pos="3865"/>
+        </w:tabs>
+      </w:pPr>
+      <w:r>
+        <w:t xml:space="preserve">You can also make minor changes directly on </w:t>
+      </w:r>
+      <w:r>
+        <w:t>GitHub</w:t>
+      </w:r>
+    </w:p>
+    <w:p>
+      <w:pPr>
+        <w:pStyle w:val="ListParagraph"/>
+        <w:numPr>
+          <w:ilvl w:val="0"/>
+          <w:numId w:val="29"/>
+        </w:numPr>
+        <w:tabs>
+          <w:tab w:val="left" w:pos="3865"/>
+        </w:tabs>
+      </w:pPr>
+      <w:r>
+        <w:t>When you’re done making changes and want to merge your changes into the original repo, click the pull requests tab on your repo</w:t>
+      </w:r>
+    </w:p>
+    <w:p>
+      <w:pPr>
+        <w:pStyle w:val="ListParagraph"/>
+        <w:numPr>
+          <w:ilvl w:val="0"/>
+          <w:numId w:val="29"/>
+        </w:numPr>
+        <w:tabs>
+          <w:tab w:val="left" w:pos="3865"/>
+        </w:tabs>
+      </w:pPr>
+      <w:r>
         <w:rPr>
           <w:noProof/>
         </w:rPr>
         <w:drawing>
-          <wp:inline distT="0" distB="0" distL="0" distR="0" wp14:anchorId="5762324D" wp14:editId="6D308A70">
-            <wp:extent cx="5003800" cy="1079500"/>
+          <wp:inline distT="0" distB="0" distL="0" distR="0" wp14:anchorId="3EABC0E6" wp14:editId="5E140208">
+            <wp:extent cx="4292600" cy="723900"/>
             <wp:effectExtent l="0" t="0" r="0" b="0"/>
-            <wp:docPr id="27" name="Picture 27" descr="A picture containing drawing&#10;&#10;Description automatically generated"/>
+            <wp:docPr id="26" name="Picture 26" descr="A close up of a logo&#10;&#10;Description automatically generated"/>
             <wp:cNvGraphicFramePr>
               <a:graphicFrameLocks xmlns:a="http://schemas.openxmlformats.org/drawingml/2006/main" noChangeAspect="1"/>
             </wp:cNvGraphicFramePr>
@@ -7676,6 +7634,73 @@
                   <pic:spPr>
                     <a:xfrm>
                       <a:off x="0" y="0"/>
+                      <a:ext cx="4292600" cy="723900"/>
+                    </a:xfrm>
+                    <a:prstGeom prst="rect">
+                      <a:avLst/>
+                    </a:prstGeom>
+                  </pic:spPr>
+                </pic:pic>
+              </a:graphicData>
+            </a:graphic>
+          </wp:inline>
+        </w:drawing>
+      </w:r>
+    </w:p>
+    <w:p>
+      <w:pPr>
+        <w:pStyle w:val="ListParagraph"/>
+        <w:numPr>
+          <w:ilvl w:val="0"/>
+          <w:numId w:val="29"/>
+        </w:numPr>
+        <w:tabs>
+          <w:tab w:val="left" w:pos="3865"/>
+        </w:tabs>
+      </w:pPr>
+      <w:r>
+        <w:t>Click the button to make a new pull request</w:t>
+      </w:r>
+    </w:p>
+    <w:p>
+      <w:pPr>
+        <w:pStyle w:val="ListParagraph"/>
+        <w:numPr>
+          <w:ilvl w:val="0"/>
+          <w:numId w:val="29"/>
+        </w:numPr>
+        <w:tabs>
+          <w:tab w:val="left" w:pos="3865"/>
+        </w:tabs>
+      </w:pPr>
+      <w:r>
+        <w:rPr>
+          <w:noProof/>
+        </w:rPr>
+        <w:drawing>
+          <wp:inline distT="0" distB="0" distL="0" distR="0" wp14:anchorId="5762324D" wp14:editId="6D308A70">
+            <wp:extent cx="5003800" cy="1079500"/>
+            <wp:effectExtent l="0" t="0" r="0" b="0"/>
+            <wp:docPr id="27" name="Picture 27" descr="A picture containing drawing&#10;&#10;Description automatically generated"/>
+            <wp:cNvGraphicFramePr>
+              <a:graphicFrameLocks xmlns:a="http://schemas.openxmlformats.org/drawingml/2006/main" noChangeAspect="1"/>
+            </wp:cNvGraphicFramePr>
+            <a:graphic xmlns:a="http://schemas.openxmlformats.org/drawingml/2006/main">
+              <a:graphicData uri="http://schemas.openxmlformats.org/drawingml/2006/picture">
+                <pic:pic xmlns:pic="http://schemas.openxmlformats.org/drawingml/2006/picture">
+                  <pic:nvPicPr>
+                    <pic:cNvPr id="1" name=""/>
+                    <pic:cNvPicPr/>
+                  </pic:nvPicPr>
+                  <pic:blipFill>
+                    <a:blip r:embed="rId25"/>
+                    <a:stretch>
+                      <a:fillRect/>
+                    </a:stretch>
+                  </pic:blipFill>
+                  <pic:spPr>
+                    <a:xfrm>
+                      <a:off x="0" y="0"/>
                       <a:ext cx="5003800" cy="1079500"/>
                     </a:xfrm>
                     <a:prstGeom prst="rect">
@@ -7866,7 +7891,7 @@
                     </pic:cNvPicPr>
                   </pic:nvPicPr>
                   <pic:blipFill>
-                    <a:blip r:embed="rId25">
+                    <a:blip r:embed="rId26">
                       <a:extLst>
                         <a:ext uri="{28A0092B-C50C-407E-A947-70E740481C1C}">
                           <a14:useLocalDpi xmlns:a14="http://schemas.microsoft.com/office/drawing/2010/main" val="0"/>
@@ -8179,7 +8204,7 @@
       <w:r>
         <w:t xml:space="preserve">Some third-party tools can help (see </w:t>
       </w:r>
-      <w:hyperlink r:id="rId26" w:history="1">
+      <w:hyperlink r:id="rId27" w:history="1">
         <w:r>
           <w:rPr>
             <w:rStyle w:val="Hyperlink"/>
@@ -8190,7 +8215,7 @@
       <w:r>
         <w:t xml:space="preserve">, </w:t>
       </w:r>
-      <w:hyperlink r:id="rId27" w:history="1">
+      <w:hyperlink r:id="rId28" w:history="1">
         <w:proofErr w:type="spellStart"/>
         <w:r>
           <w:rPr>
@@ -8203,7 +8228,7 @@
       <w:r>
         <w:t>, ‘</w:t>
       </w:r>
-      <w:hyperlink r:id="rId28" w:history="1">
+      <w:hyperlink r:id="rId29" w:history="1">
         <w:r>
           <w:rPr>
             <w:rStyle w:val="Hyperlink"/>
@@ -8214,7 +8239,7 @@
       <w:r>
         <w:t xml:space="preserve">’, and </w:t>
       </w:r>
-      <w:hyperlink r:id="rId29" w:history="1">
+      <w:hyperlink r:id="rId30" w:history="1">
         <w:r>
           <w:rPr>
             <w:rStyle w:val="Hyperlink"/>
@@ -12093,7 +12118,6 @@
   <w:style w:type="character" w:default="1" w:styleId="DefaultParagraphFont">
     <w:name w:val="Default Paragraph Font"/>
     <w:uiPriority w:val="1"/>
-    <w:semiHidden/>
     <w:unhideWhenUsed/>
   </w:style>
   <w:style w:type="table" w:default="1" w:styleId="TableNormal">

</xml_diff>

<commit_message>
update section on branches
</commit_message>
<xml_diff>
--- a/Git Notes/Git presentation outline.docx
+++ b/Git Notes/Git presentation outline.docx
@@ -2895,10 +2895,21 @@
         <w:rPr>
           <w:rStyle w:val="Code"/>
         </w:rPr>
-        <w:t>git add --all</w:t>
-      </w:r>
-      <w:r>
-        <w:t xml:space="preserve">  to add all files/folders</w:t>
+        <w:t>git add --</w:t>
+      </w:r>
+      <w:proofErr w:type="gramStart"/>
+      <w:r>
+        <w:rPr>
+          <w:rStyle w:val="Code"/>
+        </w:rPr>
+        <w:t>all</w:t>
+      </w:r>
+      <w:r>
+        <w:t xml:space="preserve">  to</w:t>
+      </w:r>
+      <w:proofErr w:type="gramEnd"/>
+      <w:r>
+        <w:t xml:space="preserve"> add all files/folders</w:t>
       </w:r>
     </w:p>
     <w:p>
@@ -4901,9 +4912,23 @@
       </w:r>
       <w:r>
         <w:rPr>
-          <w:rStyle w:val="Code"/>
-        </w:rPr>
-        <w:t>git push</w:t>
+          <w:rFonts w:ascii="Consolas" w:hAnsi="Consolas"/>
+          <w:color w:val="000000" w:themeColor="text1"/>
+          <w:sz w:val="20"/>
+          <w:u w:color="ED7D31" w:themeColor="accent2"/>
+          <w:shd w:val="pct15" w:color="auto" w:fill="auto"/>
+        </w:rPr>
+        <w:t xml:space="preserve">git push --set-upstream origin </w:t>
+      </w:r>
+      <w:r>
+        <w:rPr>
+          <w:rFonts w:ascii="Consolas" w:hAnsi="Consolas"/>
+          <w:color w:val="000000" w:themeColor="text1"/>
+          <w:sz w:val="20"/>
+          <w:u w:color="ED7D31" w:themeColor="accent2"/>
+          <w:shd w:val="pct15" w:color="auto" w:fill="auto"/>
+        </w:rPr>
+        <w:t>&lt;branch-name&gt;</w:t>
       </w:r>
       <w:r>
         <w:t xml:space="preserve"> while in the new branch.  This can be done after the merge too. </w:t>

</xml_diff>

<commit_message>
finish reformating docs. PPT just needs sections on conflict resolution and pull requests
</commit_message>
<xml_diff>
--- a/Git Notes/Git presentation outline.docx
+++ b/Git Notes/Git presentation outline.docx
@@ -351,6 +351,9 @@
     <w:p/>
     <w:p>
       <w:r>
+        <w:rPr>
+          <w:noProof/>
+        </w:rPr>
         <w:drawing>
           <wp:inline distT="0" distB="0" distL="0" distR="0" wp14:anchorId="6E219E14" wp14:editId="02712E97">
             <wp:extent cx="5943600" cy="1229360"/>
@@ -1944,7 +1947,13 @@
         <w:rPr>
           <w:rStyle w:val="Code"/>
         </w:rPr>
-        <w:t>git --version</w:t>
+        <w:t>$git</w:t>
+      </w:r>
+      <w:r>
+        <w:rPr>
+          <w:rStyle w:val="Code"/>
+        </w:rPr>
+        <w:t xml:space="preserve"> --version</w:t>
       </w:r>
     </w:p>
     <w:p/>
@@ -1964,7 +1973,13 @@
         <w:rPr>
           <w:rStyle w:val="Code"/>
         </w:rPr>
-        <w:t xml:space="preserve">git config --global </w:t>
+        <w:t>$git</w:t>
+      </w:r>
+      <w:r>
+        <w:rPr>
+          <w:rStyle w:val="Code"/>
+        </w:rPr>
+        <w:t xml:space="preserve"> config --global </w:t>
       </w:r>
       <w:proofErr w:type="spellStart"/>
       <w:proofErr w:type="gramStart"/>
@@ -1994,7 +2009,13 @@
         <w:rPr>
           <w:rStyle w:val="Code"/>
         </w:rPr>
-        <w:t>git config --global user.name "</w:t>
+        <w:t>$git</w:t>
+      </w:r>
+      <w:r>
+        <w:rPr>
+          <w:rStyle w:val="Code"/>
+        </w:rPr>
+        <w:t xml:space="preserve"> config --global user.name "</w:t>
       </w:r>
       <w:proofErr w:type="spellStart"/>
       <w:r>
@@ -2029,7 +2050,13 @@
         <w:rPr>
           <w:rStyle w:val="Code"/>
         </w:rPr>
-        <w:t xml:space="preserve">git config --global </w:t>
+        <w:t>$git</w:t>
+      </w:r>
+      <w:r>
+        <w:rPr>
+          <w:rStyle w:val="Code"/>
+        </w:rPr>
+        <w:t xml:space="preserve"> config --global </w:t>
       </w:r>
       <w:proofErr w:type="spellStart"/>
       <w:proofErr w:type="gramStart"/>
@@ -2062,7 +2089,13 @@
         <w:rPr>
           <w:rStyle w:val="Code"/>
         </w:rPr>
-        <w:t xml:space="preserve">git config --global </w:t>
+        <w:t>$git</w:t>
+      </w:r>
+      <w:r>
+        <w:rPr>
+          <w:rStyle w:val="Code"/>
+        </w:rPr>
+        <w:t xml:space="preserve"> config --global </w:t>
       </w:r>
       <w:proofErr w:type="spellStart"/>
       <w:proofErr w:type="gramStart"/>
@@ -2101,7 +2134,13 @@
         <w:rPr>
           <w:rStyle w:val="Code"/>
         </w:rPr>
-        <w:t xml:space="preserve">git config --global </w:t>
+        <w:t>$git</w:t>
+      </w:r>
+      <w:r>
+        <w:rPr>
+          <w:rStyle w:val="Code"/>
+        </w:rPr>
+        <w:t xml:space="preserve"> config --global </w:t>
       </w:r>
       <w:proofErr w:type="spellStart"/>
       <w:proofErr w:type="gramStart"/>
@@ -2148,7 +2187,13 @@
         <w:rPr>
           <w:rStyle w:val="Code"/>
         </w:rPr>
-        <w:t xml:space="preserve">git config --global </w:t>
+        <w:t>$git</w:t>
+      </w:r>
+      <w:r>
+        <w:rPr>
+          <w:rStyle w:val="Code"/>
+        </w:rPr>
+        <w:t xml:space="preserve"> config --global </w:t>
       </w:r>
       <w:proofErr w:type="spellStart"/>
       <w:proofErr w:type="gramStart"/>
@@ -2187,7 +2232,13 @@
         <w:rPr>
           <w:rStyle w:val="Code"/>
         </w:rPr>
-        <w:t xml:space="preserve">git config --global </w:t>
+        <w:t>$git</w:t>
+      </w:r>
+      <w:r>
+        <w:rPr>
+          <w:rStyle w:val="Code"/>
+        </w:rPr>
+        <w:t xml:space="preserve"> config --global </w:t>
       </w:r>
       <w:proofErr w:type="spellStart"/>
       <w:proofErr w:type="gramStart"/>
@@ -2236,7 +2287,13 @@
         <w:rPr>
           <w:rStyle w:val="Code"/>
         </w:rPr>
-        <w:t xml:space="preserve">git config --global </w:t>
+        <w:t>$git</w:t>
+      </w:r>
+      <w:r>
+        <w:rPr>
+          <w:rStyle w:val="Code"/>
+        </w:rPr>
+        <w:t xml:space="preserve"> config --global </w:t>
       </w:r>
       <w:proofErr w:type="spellStart"/>
       <w:proofErr w:type="gramStart"/>
@@ -2295,7 +2352,13 @@
         <w:rPr>
           <w:rStyle w:val="Code"/>
         </w:rPr>
-        <w:t>git config --list</w:t>
+        <w:t>$git</w:t>
+      </w:r>
+      <w:r>
+        <w:rPr>
+          <w:rStyle w:val="Code"/>
+        </w:rPr>
+        <w:t xml:space="preserve"> config --list</w:t>
       </w:r>
     </w:p>
     <w:p/>
@@ -2607,7 +2670,13 @@
         <w:rPr>
           <w:rFonts w:ascii="Consolas" w:hAnsi="Consolas" w:cs="Consolas"/>
         </w:rPr>
-        <w:t xml:space="preserve">git clone </w:t>
+        <w:t>$git</w:t>
+      </w:r>
+      <w:r>
+        <w:rPr>
+          <w:rFonts w:ascii="Consolas" w:hAnsi="Consolas" w:cs="Consolas"/>
+        </w:rPr>
+        <w:t xml:space="preserve"> clone </w:t>
       </w:r>
       <w:r>
         <w:rPr>
@@ -2744,7 +2813,14 @@
           <w:rStyle w:val="Code"/>
           <w:highlight w:val="lightGray"/>
         </w:rPr>
-        <w:t>git status</w:t>
+        <w:t>$git</w:t>
+      </w:r>
+      <w:r>
+        <w:rPr>
+          <w:rStyle w:val="Code"/>
+          <w:highlight w:val="lightGray"/>
+        </w:rPr>
+        <w:t xml:space="preserve"> status</w:t>
       </w:r>
     </w:p>
     <w:p>
@@ -2781,7 +2857,7 @@
         <w:t xml:space="preserve">a </w:t>
       </w:r>
       <w:r>
-        <w:t>git</w:t>
+        <w:t>Git</w:t>
       </w:r>
       <w:r>
         <w:t xml:space="preserve"> project</w:t>
@@ -2835,7 +2911,14 @@
           <w:rStyle w:val="Code"/>
           <w:highlight w:val="lightGray"/>
         </w:rPr>
-        <w:t xml:space="preserve">git add </w:t>
+        <w:t>$git</w:t>
+      </w:r>
+      <w:r>
+        <w:rPr>
+          <w:rStyle w:val="Code"/>
+          <w:highlight w:val="lightGray"/>
+        </w:rPr>
+        <w:t xml:space="preserve"> add </w:t>
       </w:r>
       <w:r>
         <w:rPr>
@@ -2886,7 +2969,13 @@
         <w:rPr>
           <w:rStyle w:val="Code"/>
         </w:rPr>
-        <w:t>git add -A</w:t>
+        <w:t>$git</w:t>
+      </w:r>
+      <w:r>
+        <w:rPr>
+          <w:rStyle w:val="Code"/>
+        </w:rPr>
+        <w:t xml:space="preserve"> add -A</w:t>
       </w:r>
       <w:r>
         <w:t xml:space="preserve"> or </w:t>
@@ -2895,7 +2984,13 @@
         <w:rPr>
           <w:rStyle w:val="Code"/>
         </w:rPr>
-        <w:t>git add --</w:t>
+        <w:t>$git</w:t>
+      </w:r>
+      <w:r>
+        <w:rPr>
+          <w:rStyle w:val="Code"/>
+        </w:rPr>
+        <w:t xml:space="preserve"> add --</w:t>
       </w:r>
       <w:proofErr w:type="gramStart"/>
       <w:r>
@@ -2928,7 +3023,14 @@
           <w:rStyle w:val="Code"/>
           <w:highlight w:val="lightGray"/>
         </w:rPr>
-        <w:t>git status</w:t>
+        <w:t>$git</w:t>
+      </w:r>
+      <w:r>
+        <w:rPr>
+          <w:rStyle w:val="Code"/>
+          <w:highlight w:val="lightGray"/>
+        </w:rPr>
+        <w:t xml:space="preserve"> status</w:t>
       </w:r>
     </w:p>
     <w:p>
@@ -2959,7 +3061,14 @@
           <w:rStyle w:val="Code"/>
           <w:highlight w:val="lightGray"/>
         </w:rPr>
-        <w:t>git commit -m ‘add hello world file’</w:t>
+        <w:t>$git</w:t>
+      </w:r>
+      <w:r>
+        <w:rPr>
+          <w:rStyle w:val="Code"/>
+          <w:highlight w:val="lightGray"/>
+        </w:rPr>
+        <w:t xml:space="preserve"> commit -m ‘add hello world file’</w:t>
       </w:r>
     </w:p>
     <w:p>
@@ -3019,7 +3128,14 @@
           <w:rStyle w:val="Code"/>
           <w:highlight w:val="lightGray"/>
         </w:rPr>
-        <w:t>git log</w:t>
+        <w:t>$git</w:t>
+      </w:r>
+      <w:r>
+        <w:rPr>
+          <w:rStyle w:val="Code"/>
+          <w:highlight w:val="lightGray"/>
+        </w:rPr>
+        <w:t xml:space="preserve"> log</w:t>
       </w:r>
     </w:p>
     <w:p>
@@ -3073,7 +3189,14 @@
           <w:rStyle w:val="Code"/>
           <w:highlight w:val="lightGray"/>
         </w:rPr>
-        <w:t>git push</w:t>
+        <w:t>$git</w:t>
+      </w:r>
+      <w:r>
+        <w:rPr>
+          <w:rStyle w:val="Code"/>
+          <w:highlight w:val="lightGray"/>
+        </w:rPr>
+        <w:t xml:space="preserve"> push</w:t>
       </w:r>
     </w:p>
     <w:p>
@@ -3190,7 +3313,14 @@
           <w:rStyle w:val="Code"/>
           <w:highlight w:val="lightGray"/>
         </w:rPr>
-        <w:t>git status</w:t>
+        <w:t>$git</w:t>
+      </w:r>
+      <w:r>
+        <w:rPr>
+          <w:rStyle w:val="Code"/>
+          <w:highlight w:val="lightGray"/>
+        </w:rPr>
+        <w:t xml:space="preserve"> status</w:t>
       </w:r>
     </w:p>
     <w:p>
@@ -3221,7 +3351,14 @@
           <w:rStyle w:val="Code"/>
           <w:highlight w:val="lightGray"/>
         </w:rPr>
-        <w:t xml:space="preserve">git add </w:t>
+        <w:t>$git</w:t>
+      </w:r>
+      <w:r>
+        <w:rPr>
+          <w:rStyle w:val="Code"/>
+          <w:highlight w:val="lightGray"/>
+        </w:rPr>
+        <w:t xml:space="preserve"> add </w:t>
       </w:r>
       <w:r>
         <w:rPr>
@@ -3272,7 +3409,13 @@
         <w:rPr>
           <w:rStyle w:val="Code"/>
         </w:rPr>
-        <w:t>git commit -m ‘added new feature to script’</w:t>
+        <w:t>$git</w:t>
+      </w:r>
+      <w:r>
+        <w:rPr>
+          <w:rStyle w:val="Code"/>
+        </w:rPr>
+        <w:t xml:space="preserve"> commit -m ‘added new feature to script’</w:t>
       </w:r>
     </w:p>
     <w:p>
@@ -3290,7 +3433,13 @@
         <w:rPr>
           <w:rStyle w:val="Code"/>
         </w:rPr>
-        <w:t>git p</w:t>
+        <w:t>$git</w:t>
+      </w:r>
+      <w:r>
+        <w:rPr>
+          <w:rStyle w:val="Code"/>
+        </w:rPr>
+        <w:t xml:space="preserve"> p</w:t>
       </w:r>
       <w:r>
         <w:rPr>
@@ -3332,7 +3481,13 @@
         <w:rPr>
           <w:rStyle w:val="Code"/>
         </w:rPr>
-        <w:t>git push</w:t>
+        <w:t>$git</w:t>
+      </w:r>
+      <w:r>
+        <w:rPr>
+          <w:rStyle w:val="Code"/>
+        </w:rPr>
+        <w:t xml:space="preserve"> push</w:t>
       </w:r>
       <w:r>
         <w:t xml:space="preserve"> to </w:t>
@@ -3346,6 +3501,49 @@
     </w:p>
     <w:p/>
     <w:p/>
+    <w:p>
+      <w:r>
+        <w:t xml:space="preserve">Rename a file/folder: </w:t>
+      </w:r>
+      <w:r>
+        <w:rPr>
+          <w:rStyle w:val="Code"/>
+          <w:rFonts w:eastAsiaTheme="minorEastAsia"/>
+        </w:rPr>
+        <w:t>$git mv &lt;current name&gt; &lt;new name&gt;</w:t>
+      </w:r>
+      <w:r>
+        <w:t xml:space="preserve">  </w:t>
+      </w:r>
+    </w:p>
+    <w:p>
+      <w:r>
+        <w:t xml:space="preserve">Move a file/folder: </w:t>
+      </w:r>
+      <w:r>
+        <w:rPr>
+          <w:rStyle w:val="Code"/>
+          <w:rFonts w:eastAsiaTheme="minorEastAsia"/>
+        </w:rPr>
+        <w:t>$git mv &lt;current/path&gt; &lt;new/path&gt;</w:t>
+      </w:r>
+      <w:r>
+        <w:t xml:space="preserve">  </w:t>
+      </w:r>
+    </w:p>
+    <w:p>
+      <w:r>
+        <w:t xml:space="preserve">Remove a file/folder: </w:t>
+      </w:r>
+      <w:r>
+        <w:rPr>
+          <w:rStyle w:val="Code"/>
+          <w:rFonts w:eastAsiaTheme="minorEastAsia"/>
+        </w:rPr>
+        <w:t>$git rm &lt;file-or-folder&gt;</w:t>
+      </w:r>
+    </w:p>
+    <w:p/>
     <w:p/>
     <w:p>
       <w:r>
@@ -3367,7 +3565,13 @@
         <w:rPr>
           <w:rStyle w:val="Code"/>
         </w:rPr>
-        <w:t>git diff &lt;old commit ID&gt;</w:t>
+        <w:t>$git</w:t>
+      </w:r>
+      <w:r>
+        <w:rPr>
+          <w:rStyle w:val="Code"/>
+        </w:rPr>
+        <w:t xml:space="preserve"> diff &lt;old commit ID&gt;</w:t>
       </w:r>
       <w:r>
         <w:t xml:space="preserve">  </w:t>
@@ -3388,7 +3592,13 @@
         <w:rPr>
           <w:rStyle w:val="Code"/>
         </w:rPr>
-        <w:t xml:space="preserve">git </w:t>
+        <w:t>$git</w:t>
+      </w:r>
+      <w:r>
+        <w:rPr>
+          <w:rStyle w:val="Code"/>
+        </w:rPr>
+        <w:t xml:space="preserve"> </w:t>
       </w:r>
       <w:proofErr w:type="spellStart"/>
       <w:r>
@@ -3462,7 +3672,13 @@
         <w:rPr>
           <w:rStyle w:val="Code"/>
         </w:rPr>
-        <w:t>git diff &lt;</w:t>
+        <w:t>$git</w:t>
+      </w:r>
+      <w:r>
+        <w:rPr>
+          <w:rStyle w:val="Code"/>
+        </w:rPr>
+        <w:t xml:space="preserve"> diff &lt;</w:t>
       </w:r>
       <w:r>
         <w:rPr>
@@ -3507,7 +3723,13 @@
         <w:rPr>
           <w:rStyle w:val="Code"/>
         </w:rPr>
-        <w:t>git diff HEAD~1 HEAD~</w:t>
+        <w:t>$git</w:t>
+      </w:r>
+      <w:r>
+        <w:rPr>
+          <w:rStyle w:val="Code"/>
+        </w:rPr>
+        <w:t xml:space="preserve"> diff HEAD~1 HEAD~</w:t>
       </w:r>
       <w:proofErr w:type="gramStart"/>
       <w:r>
@@ -3590,7 +3812,13 @@
         <w:rPr>
           <w:rStyle w:val="Code"/>
         </w:rPr>
-        <w:t>git diff origin/master</w:t>
+        <w:t>$git</w:t>
+      </w:r>
+      <w:r>
+        <w:rPr>
+          <w:rStyle w:val="Code"/>
+        </w:rPr>
+        <w:t xml:space="preserve"> diff origin/master</w:t>
       </w:r>
       <w:r>
         <w:t xml:space="preserve"> </w:t>
@@ -3626,7 +3854,13 @@
         <w:rPr>
           <w:rStyle w:val="Code"/>
         </w:rPr>
-        <w:t>git diff</w:t>
+        <w:t>$git</w:t>
+      </w:r>
+      <w:r>
+        <w:rPr>
+          <w:rStyle w:val="Code"/>
+        </w:rPr>
+        <w:t xml:space="preserve"> diff</w:t>
       </w:r>
     </w:p>
     <w:p>
@@ -3638,127 +3872,11 @@
     <w:p/>
     <w:p>
       <w:r>
-        <w:rPr>
-          <w:noProof/>
-        </w:rPr>
-        <mc:AlternateContent>
-          <mc:Choice Requires="wps">
-            <w:drawing>
-              <wp:anchor distT="0" distB="0" distL="114300" distR="114300" simplePos="0" relativeHeight="251672576" behindDoc="0" locked="0" layoutInCell="1" allowOverlap="1" wp14:anchorId="78944958" wp14:editId="20275638">
-                <wp:simplePos x="0" y="0"/>
-                <wp:positionH relativeFrom="column">
-                  <wp:posOffset>4432663</wp:posOffset>
-                </wp:positionH>
-                <wp:positionV relativeFrom="paragraph">
-                  <wp:posOffset>2795451</wp:posOffset>
-                </wp:positionV>
-                <wp:extent cx="1506401" cy="469719"/>
-                <wp:effectExtent l="0" t="0" r="17780" b="13335"/>
-                <wp:wrapNone/>
-                <wp:docPr id="15" name="Text Box 15"/>
-                <wp:cNvGraphicFramePr/>
-                <a:graphic xmlns:a="http://schemas.openxmlformats.org/drawingml/2006/main">
-                  <a:graphicData uri="http://schemas.microsoft.com/office/word/2010/wordprocessingShape">
-                    <wps:wsp>
-                      <wps:cNvSpPr txBox="1"/>
-                      <wps:spPr>
-                        <a:xfrm>
-                          <a:off x="0" y="0"/>
-                          <a:ext cx="1506401" cy="469719"/>
-                        </a:xfrm>
-                        <a:prstGeom prst="rect">
-                          <a:avLst/>
-                        </a:prstGeom>
-                        <a:solidFill>
-                          <a:schemeClr val="lt1"/>
-                        </a:solidFill>
-                        <a:ln w="6350">
-                          <a:solidFill>
-                            <a:prstClr val="black"/>
-                          </a:solidFill>
-                        </a:ln>
-                      </wps:spPr>
-                      <wps:txbx>
-                        <w:txbxContent>
-                          <w:p>
-                            <w:r>
-                              <w:t xml:space="preserve">Source: </w:t>
-                            </w:r>
-                            <w:proofErr w:type="spellStart"/>
-                            <w:r>
-                              <w:t>C</w:t>
-                            </w:r>
-                            <w:r>
-                              <w:t>od</w:t>
-                            </w:r>
-                            <w:r>
-                              <w:t>eB</w:t>
-                            </w:r>
-                            <w:r>
-                              <w:t>asics</w:t>
-                            </w:r>
-                            <w:proofErr w:type="spellEnd"/>
-                          </w:p>
-                        </w:txbxContent>
-                      </wps:txbx>
-                      <wps:bodyPr rot="0" spcFirstLastPara="0" vertOverflow="overflow" horzOverflow="overflow" vert="horz" wrap="square" lIns="91440" tIns="45720" rIns="91440" bIns="45720" numCol="1" spcCol="0" rtlCol="0" fromWordArt="0" anchor="t" anchorCtr="0" forceAA="0" compatLnSpc="1">
-                        <a:prstTxWarp prst="textNoShape">
-                          <a:avLst/>
-                        </a:prstTxWarp>
-                        <a:noAutofit/>
-                      </wps:bodyPr>
-                    </wps:wsp>
-                  </a:graphicData>
-                </a:graphic>
-                <wp14:sizeRelH relativeFrom="margin">
-                  <wp14:pctWidth>0</wp14:pctWidth>
-                </wp14:sizeRelH>
-                <wp14:sizeRelV relativeFrom="margin">
-                  <wp14:pctHeight>0</wp14:pctHeight>
-                </wp14:sizeRelV>
-              </wp:anchor>
-            </w:drawing>
-          </mc:Choice>
-          <mc:Fallback>
-            <w:pict>
-              <v:shape w14:anchorId="78944958" id="Text Box 15" o:spid="_x0000_s1033" type="#_x0000_t202" style="position:absolute;margin-left:349.05pt;margin-top:220.1pt;width:118.6pt;height:37pt;z-index:251672576;visibility:visible;mso-wrap-style:square;mso-width-percent:0;mso-height-percent:0;mso-wrap-distance-left:9pt;mso-wrap-distance-top:0;mso-wrap-distance-right:9pt;mso-wrap-distance-bottom:0;mso-position-horizontal:absolute;mso-position-horizontal-relative:text;mso-position-vertical:absolute;mso-position-vertical-relative:text;mso-width-percent:0;mso-height-percent:0;mso-width-relative:margin;mso-height-relative:margin;v-text-anchor:top" o:gfxdata="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" fillcolor="white [3201]" strokeweight=".5pt">
-                <v:textbox>
-                  <w:txbxContent>
-                    <w:p>
-                      <w:r>
-                        <w:t xml:space="preserve">Source: </w:t>
-                      </w:r>
-                      <w:proofErr w:type="spellStart"/>
-                      <w:r>
-                        <w:t>C</w:t>
-                      </w:r>
-                      <w:r>
-                        <w:t>od</w:t>
-                      </w:r>
-                      <w:r>
-                        <w:t>eB</w:t>
-                      </w:r>
-                      <w:r>
-                        <w:t>asics</w:t>
-                      </w:r>
-                      <w:proofErr w:type="spellEnd"/>
-                    </w:p>
-                  </w:txbxContent>
-                </v:textbox>
-              </v:shape>
-            </w:pict>
-          </mc:Fallback>
-        </mc:AlternateContent>
-      </w:r>
-      <w:r>
-        <w:rPr>
-          <w:noProof/>
-        </w:rPr>
         <w:drawing>
-          <wp:inline distT="0" distB="0" distL="0" distR="0" wp14:anchorId="3D7FB86A" wp14:editId="78ACADF8">
-            <wp:extent cx="5943600" cy="3322320"/>
+          <wp:inline distT="0" distB="0" distL="0" distR="0" wp14:anchorId="6932295A" wp14:editId="32F209AF">
+            <wp:extent cx="5943600" cy="3081020"/>
             <wp:effectExtent l="0" t="0" r="0" b="5080"/>
-            <wp:docPr id="14" name="Picture 14"/>
+            <wp:docPr id="30" name="Picture 30"/>
             <wp:cNvGraphicFramePr>
               <a:graphicFrameLocks xmlns:a="http://schemas.openxmlformats.org/drawingml/2006/main" noChangeAspect="1"/>
             </wp:cNvGraphicFramePr>
@@ -3778,7 +3896,7 @@
                   <pic:spPr>
                     <a:xfrm>
                       <a:off x="0" y="0"/>
-                      <a:ext cx="5943600" cy="3322320"/>
+                      <a:ext cx="5943600" cy="3081020"/>
                     </a:xfrm>
                     <a:prstGeom prst="rect">
                       <a:avLst/>
@@ -3853,7 +3971,13 @@
         <w:rPr>
           <w:rStyle w:val="Code"/>
         </w:rPr>
-        <w:t xml:space="preserve">git checkout -- </w:t>
+        <w:t>$git</w:t>
+      </w:r>
+      <w:r>
+        <w:rPr>
+          <w:rStyle w:val="Code"/>
+        </w:rPr>
+        <w:t xml:space="preserve"> checkout -- </w:t>
       </w:r>
       <w:r>
         <w:rPr>
@@ -3913,7 +4037,13 @@
         <w:rPr>
           <w:rStyle w:val="Code"/>
         </w:rPr>
-        <w:t xml:space="preserve">git checkout </w:t>
+        <w:t>$git</w:t>
+      </w:r>
+      <w:r>
+        <w:rPr>
+          <w:rStyle w:val="Code"/>
+        </w:rPr>
+        <w:t xml:space="preserve"> checkout </w:t>
       </w:r>
       <w:proofErr w:type="gramStart"/>
       <w:r>
@@ -3960,7 +4090,13 @@
         <w:rPr>
           <w:rStyle w:val="Code"/>
         </w:rPr>
-        <w:t>git commit -am ‘description’</w:t>
+        <w:t>$git</w:t>
+      </w:r>
+      <w:r>
+        <w:rPr>
+          <w:rStyle w:val="Code"/>
+        </w:rPr>
+        <w:t xml:space="preserve"> commit -am ‘description’</w:t>
       </w:r>
       <w:r>
         <w:t xml:space="preserve"> Thi</w:t>
@@ -3995,7 +4131,13 @@
         <w:rPr>
           <w:rStyle w:val="Code"/>
         </w:rPr>
-        <w:t>git checkout</w:t>
+        <w:t>$git</w:t>
+      </w:r>
+      <w:r>
+        <w:rPr>
+          <w:rStyle w:val="Code"/>
+        </w:rPr>
+        <w:t xml:space="preserve"> checkout</w:t>
       </w:r>
       <w:r>
         <w:t xml:space="preserve"> command because the changes have been committed</w:t>
@@ -4016,7 +4158,13 @@
         <w:rPr>
           <w:rStyle w:val="Code"/>
         </w:rPr>
-        <w:t>git revert</w:t>
+        <w:t>$git</w:t>
+      </w:r>
+      <w:r>
+        <w:rPr>
+          <w:rStyle w:val="Code"/>
+        </w:rPr>
+        <w:t xml:space="preserve"> revert</w:t>
       </w:r>
     </w:p>
     <w:p>
@@ -4031,7 +4179,13 @@
         <w:rPr>
           <w:rStyle w:val="Code"/>
         </w:rPr>
-        <w:t>git revert</w:t>
+        <w:t>$git</w:t>
+      </w:r>
+      <w:r>
+        <w:rPr>
+          <w:rStyle w:val="Code"/>
+        </w:rPr>
+        <w:t xml:space="preserve"> revert</w:t>
       </w:r>
       <w:r>
         <w:t xml:space="preserve"> requires the commit ID of </w:t>
@@ -4059,13 +4213,25 @@
         <w:rPr>
           <w:rStyle w:val="Code"/>
         </w:rPr>
-        <w:t>git log</w:t>
+        <w:t>$git</w:t>
+      </w:r>
+      <w:r>
+        <w:rPr>
+          <w:rStyle w:val="Code"/>
+        </w:rPr>
+        <w:t xml:space="preserve"> log</w:t>
       </w:r>
       <w:r>
         <w:t xml:space="preserve"> to </w:t>
       </w:r>
       <w:r>
-        <w:t>get the git ID</w:t>
+        <w:t xml:space="preserve">get the </w:t>
+      </w:r>
+      <w:r>
+        <w:t>Git</w:t>
+      </w:r>
+      <w:r>
+        <w:t xml:space="preserve"> ID</w:t>
       </w:r>
     </w:p>
     <w:p>
@@ -4083,7 +4249,13 @@
         <w:rPr>
           <w:rStyle w:val="Code"/>
         </w:rPr>
-        <w:t xml:space="preserve">git revert </w:t>
+        <w:t>$git</w:t>
+      </w:r>
+      <w:r>
+        <w:rPr>
+          <w:rStyle w:val="Code"/>
+        </w:rPr>
+        <w:t xml:space="preserve"> revert </w:t>
       </w:r>
       <w:r>
         <w:rPr>
@@ -4142,7 +4314,13 @@
         <w:rPr>
           <w:rStyle w:val="Code"/>
         </w:rPr>
-        <w:t>git log</w:t>
+        <w:t>$git</w:t>
+      </w:r>
+      <w:r>
+        <w:rPr>
+          <w:rStyle w:val="Code"/>
+        </w:rPr>
+        <w:t xml:space="preserve"> log</w:t>
       </w:r>
       <w:r>
         <w:t xml:space="preserve"> to see the revert was successful</w:t>
@@ -4179,7 +4357,13 @@
         <w:rPr>
           <w:rStyle w:val="Code"/>
         </w:rPr>
-        <w:t>git log</w:t>
+        <w:t>$git</w:t>
+      </w:r>
+      <w:r>
+        <w:rPr>
+          <w:rStyle w:val="Code"/>
+        </w:rPr>
+        <w:t xml:space="preserve"> log</w:t>
       </w:r>
       <w:r>
         <w:rPr>
@@ -4205,7 +4389,13 @@
         <w:rPr>
           <w:rStyle w:val="Code"/>
         </w:rPr>
-        <w:t xml:space="preserve">git reset --hard </w:t>
+        <w:t>$git</w:t>
+      </w:r>
+      <w:r>
+        <w:rPr>
+          <w:rStyle w:val="Code"/>
+        </w:rPr>
+        <w:t xml:space="preserve"> reset --hard </w:t>
       </w:r>
       <w:r>
         <w:rPr>
@@ -4296,7 +4486,13 @@
         <w:rPr>
           <w:rStyle w:val="Code"/>
         </w:rPr>
-        <w:t xml:space="preserve">git reset --soft </w:t>
+        <w:t>$git</w:t>
+      </w:r>
+      <w:r>
+        <w:rPr>
+          <w:rStyle w:val="Code"/>
+        </w:rPr>
+        <w:t xml:space="preserve"> reset --soft </w:t>
       </w:r>
       <w:r>
         <w:rPr>
@@ -4383,7 +4579,13 @@
         <w:rPr>
           <w:rStyle w:val="Code"/>
         </w:rPr>
-        <w:t>git reset --</w:t>
+        <w:t>$git</w:t>
+      </w:r>
+      <w:r>
+        <w:rPr>
+          <w:rStyle w:val="Code"/>
+        </w:rPr>
+        <w:t xml:space="preserve"> reset --</w:t>
       </w:r>
       <w:r>
         <w:rPr>
@@ -4655,7 +4857,19 @@
           <w:szCs w:val="22"/>
           <w:shd w:val="clear" w:color="auto" w:fill="FFFFFF"/>
         </w:rPr>
-        <w:t>the same with git checkout HEAD</w:t>
+        <w:t xml:space="preserve">the same with </w:t>
+      </w:r>
+      <w:r>
+        <w:rPr>
+          <w:rStyle w:val="Code"/>
+        </w:rPr>
+        <w:t>$</w:t>
+      </w:r>
+      <w:r>
+        <w:rPr>
+          <w:rStyle w:val="Code"/>
+        </w:rPr>
+        <w:t>git checkout HEAD</w:t>
       </w:r>
     </w:p>
     <w:p/>
@@ -4714,7 +4928,13 @@
         <w:rPr>
           <w:rStyle w:val="Code"/>
         </w:rPr>
-        <w:t>git branch</w:t>
+        <w:t>$git</w:t>
+      </w:r>
+      <w:r>
+        <w:rPr>
+          <w:rStyle w:val="Code"/>
+        </w:rPr>
+        <w:t xml:space="preserve"> branch</w:t>
       </w:r>
     </w:p>
     <w:p>
@@ -4738,7 +4958,13 @@
         <w:rPr>
           <w:rStyle w:val="Code"/>
         </w:rPr>
-        <w:t xml:space="preserve">git branch </w:t>
+        <w:t>$git</w:t>
+      </w:r>
+      <w:r>
+        <w:rPr>
+          <w:rStyle w:val="Code"/>
+        </w:rPr>
+        <w:t xml:space="preserve"> branch </w:t>
       </w:r>
       <w:r>
         <w:rPr>
@@ -4782,7 +5008,13 @@
         <w:rPr>
           <w:rStyle w:val="Code"/>
         </w:rPr>
-        <w:t xml:space="preserve">git checkout </w:t>
+        <w:t>$git</w:t>
+      </w:r>
+      <w:r>
+        <w:rPr>
+          <w:rStyle w:val="Code"/>
+        </w:rPr>
+        <w:t xml:space="preserve"> checkout </w:t>
       </w:r>
       <w:r>
         <w:rPr>
@@ -4823,7 +5055,13 @@
         <w:rPr>
           <w:rStyle w:val="Code"/>
         </w:rPr>
-        <w:t xml:space="preserve">git checkout -b </w:t>
+        <w:t>$git</w:t>
+      </w:r>
+      <w:r>
+        <w:rPr>
+          <w:rStyle w:val="Code"/>
+        </w:rPr>
+        <w:t xml:space="preserve"> checkout -b </w:t>
       </w:r>
       <w:r>
         <w:rPr>
@@ -4918,7 +5156,7 @@
           <w:u w:color="ED7D31" w:themeColor="accent2"/>
           <w:shd w:val="pct15" w:color="auto" w:fill="auto"/>
         </w:rPr>
-        <w:t xml:space="preserve">git push --set-upstream origin </w:t>
+        <w:t>$git</w:t>
       </w:r>
       <w:r>
         <w:rPr>
@@ -4928,6 +5166,16 @@
           <w:u w:color="ED7D31" w:themeColor="accent2"/>
           <w:shd w:val="pct15" w:color="auto" w:fill="auto"/>
         </w:rPr>
+        <w:t xml:space="preserve"> push --set-upstream origin </w:t>
+      </w:r>
+      <w:r>
+        <w:rPr>
+          <w:rFonts w:ascii="Consolas" w:hAnsi="Consolas"/>
+          <w:color w:val="000000" w:themeColor="text1"/>
+          <w:sz w:val="20"/>
+          <w:u w:color="ED7D31" w:themeColor="accent2"/>
+          <w:shd w:val="pct15" w:color="auto" w:fill="auto"/>
+        </w:rPr>
         <w:t>&lt;branch-name&gt;</w:t>
       </w:r>
       <w:r>
@@ -4954,7 +5202,13 @@
         <w:rPr>
           <w:rStyle w:val="Code"/>
         </w:rPr>
-        <w:t>git checkout master</w:t>
+        <w:t>$git</w:t>
+      </w:r>
+      <w:r>
+        <w:rPr>
+          <w:rStyle w:val="Code"/>
+        </w:rPr>
+        <w:t xml:space="preserve"> checkout master</w:t>
       </w:r>
       <w:r>
         <w:t>) and you’ll see the changes are gone.</w:t>
@@ -4980,7 +5234,13 @@
         <w:rPr>
           <w:rStyle w:val="Code"/>
         </w:rPr>
-        <w:t xml:space="preserve">git checkout </w:t>
+        <w:t>$git</w:t>
+      </w:r>
+      <w:r>
+        <w:rPr>
+          <w:rStyle w:val="Code"/>
+        </w:rPr>
+        <w:t xml:space="preserve"> checkout </w:t>
       </w:r>
       <w:r>
         <w:rPr>
@@ -5043,21 +5303,19 @@
         </w:tabs>
       </w:pPr>
       <w:r>
-        <w:t xml:space="preserve">Go back to base branch where you want the changes to </w:t>
-      </w:r>
-      <w:proofErr w:type="gramStart"/>
-      <w:r>
-        <w:t>go:</w:t>
-      </w:r>
-      <w:proofErr w:type="gramEnd"/>
-      <w:r>
-        <w:t xml:space="preserve"> </w:t>
-      </w:r>
-      <w:r>
-        <w:rPr>
-          <w:rStyle w:val="Code"/>
-        </w:rPr>
-        <w:t>git checkout master</w:t>
+        <w:t xml:space="preserve">Go back to base branch where you want the changes to go: </w:t>
+      </w:r>
+      <w:r>
+        <w:rPr>
+          <w:rStyle w:val="Code"/>
+        </w:rPr>
+        <w:t>$git</w:t>
+      </w:r>
+      <w:r>
+        <w:rPr>
+          <w:rStyle w:val="Code"/>
+        </w:rPr>
+        <w:t xml:space="preserve"> checkout master</w:t>
       </w:r>
     </w:p>
     <w:p>
@@ -5078,7 +5336,13 @@
         <w:rPr>
           <w:rStyle w:val="Code"/>
         </w:rPr>
-        <w:t xml:space="preserve">git merge </w:t>
+        <w:t>$git</w:t>
+      </w:r>
+      <w:r>
+        <w:rPr>
+          <w:rStyle w:val="Code"/>
+        </w:rPr>
+        <w:t xml:space="preserve"> merge </w:t>
       </w:r>
       <w:r>
         <w:rPr>
@@ -5190,7 +5454,13 @@
         <w:rPr>
           <w:rStyle w:val="Code"/>
         </w:rPr>
-        <w:t xml:space="preserve">git branch -d </w:t>
+        <w:t>$git</w:t>
+      </w:r>
+      <w:r>
+        <w:rPr>
+          <w:rStyle w:val="Code"/>
+        </w:rPr>
+        <w:t xml:space="preserve"> branch -d </w:t>
       </w:r>
       <w:r>
         <w:rPr>
@@ -5293,7 +5563,13 @@
         <w:rPr>
           <w:rStyle w:val="Code"/>
         </w:rPr>
-        <w:t xml:space="preserve">git checkout -b &lt;new branch name&gt; &lt;ID of prior commit&gt;  </w:t>
+        <w:t>$git</w:t>
+      </w:r>
+      <w:r>
+        <w:rPr>
+          <w:rStyle w:val="Code"/>
+        </w:rPr>
+        <w:t xml:space="preserve"> checkout -b &lt;new branch name&gt; &lt;ID of prior commit&gt;  </w:t>
       </w:r>
     </w:p>
     <w:p>
@@ -5339,7 +5615,13 @@
         <w:rPr>
           <w:rStyle w:val="Code"/>
         </w:rPr>
-        <w:t>git checkout master</w:t>
+        <w:t>$git</w:t>
+      </w:r>
+      <w:r>
+        <w:rPr>
+          <w:rStyle w:val="Code"/>
+        </w:rPr>
+        <w:t xml:space="preserve"> checkout master</w:t>
       </w:r>
     </w:p>
     <w:p>
@@ -5360,7 +5642,13 @@
         <w:rPr>
           <w:rStyle w:val="Code"/>
         </w:rPr>
-        <w:t>git merge &lt;name of branch created above&gt;</w:t>
+        <w:t>$git</w:t>
+      </w:r>
+      <w:r>
+        <w:rPr>
+          <w:rStyle w:val="Code"/>
+        </w:rPr>
+        <w:t xml:space="preserve"> merge &lt;name of branch created above&gt;</w:t>
       </w:r>
     </w:p>
     <w:p>
@@ -5420,7 +5708,13 @@
         </w:tabs>
       </w:pPr>
       <w:r>
-        <w:t xml:space="preserve">Sometimes there are files or folders that you don’t want git to track and/or you don’t want to/can’t upload them to </w:t>
+        <w:t xml:space="preserve">Sometimes there are files or folders that you don’t want </w:t>
+      </w:r>
+      <w:r>
+        <w:t>Git</w:t>
+      </w:r>
+      <w:r>
+        <w:t xml:space="preserve"> to track and/or you don’t want to/can’t upload them to </w:t>
       </w:r>
       <w:r>
         <w:t>GitHub</w:t>
@@ -5689,7 +5983,13 @@
         </w:tabs>
       </w:pPr>
       <w:r>
-        <w:t>List the files/directories you want git to ignore</w:t>
+        <w:t xml:space="preserve">List the files/directories you want </w:t>
+      </w:r>
+      <w:r>
+        <w:t>Git</w:t>
+      </w:r>
+      <w:r>
+        <w:t xml:space="preserve"> to ignore</w:t>
       </w:r>
     </w:p>
     <w:p>
@@ -6063,7 +6363,10 @@
       <w:proofErr w:type="spellEnd"/>
       <w:proofErr w:type="gramEnd"/>
       <w:r>
-        <w:t xml:space="preserve"> file are tracked by git</w:t>
+        <w:t xml:space="preserve"> file are tracked by </w:t>
+      </w:r>
+      <w:r>
+        <w:t>Git</w:t>
       </w:r>
     </w:p>
     <w:p>
@@ -6259,7 +6562,13 @@
         <w:rPr>
           <w:rStyle w:val="Code"/>
         </w:rPr>
-        <w:t>git pull</w:t>
+        <w:t>$git</w:t>
+      </w:r>
+      <w:r>
+        <w:rPr>
+          <w:rStyle w:val="Code"/>
+        </w:rPr>
+        <w:t xml:space="preserve"> pull</w:t>
       </w:r>
       <w:r>
         <w:t xml:space="preserve"> to </w:t>
@@ -6396,7 +6705,13 @@
         <w:rPr>
           <w:rStyle w:val="Code"/>
         </w:rPr>
-        <w:t xml:space="preserve">git </w:t>
+        <w:t>$git</w:t>
+      </w:r>
+      <w:r>
+        <w:rPr>
+          <w:rStyle w:val="Code"/>
+        </w:rPr>
+        <w:t xml:space="preserve"> </w:t>
       </w:r>
       <w:proofErr w:type="spellStart"/>
       <w:r>
@@ -6491,7 +6806,13 @@
         <w:rPr>
           <w:rStyle w:val="Code"/>
         </w:rPr>
-        <w:t>git commit -m ‘conflicts resolved and merged’</w:t>
+        <w:t>$git</w:t>
+      </w:r>
+      <w:r>
+        <w:rPr>
+          <w:rStyle w:val="Code"/>
+        </w:rPr>
+        <w:t xml:space="preserve"> commit -m ‘conflicts resolved and merged’</w:t>
       </w:r>
       <w:r>
         <w:t xml:space="preserve">  </w:t>
@@ -6512,7 +6833,13 @@
         <w:rPr>
           <w:rStyle w:val="Code"/>
         </w:rPr>
-        <w:t>git push</w:t>
+        <w:t>$git</w:t>
+      </w:r>
+      <w:r>
+        <w:rPr>
+          <w:rStyle w:val="Code"/>
+        </w:rPr>
+        <w:t xml:space="preserve"> push</w:t>
       </w:r>
       <w:r>
         <w:t xml:space="preserve">  </w:t>
@@ -6765,7 +7092,7 @@
           </mc:Choice>
           <mc:Fallback>
             <w:pict>
-              <v:shape w14:anchorId="6096C881" id="Text Box 6" o:spid="_x0000_s1034" type="#_x0000_t202" style="position:absolute;margin-left:167.65pt;margin-top:194.7pt;width:28.5pt;height:32.45pt;z-index:251680768;visibility:visible;mso-wrap-style:square;mso-width-percent:0;mso-wrap-distance-left:9pt;mso-wrap-distance-top:0;mso-wrap-distance-right:9pt;mso-wrap-distance-bottom:0;mso-position-horizontal:absolute;mso-position-horizontal-relative:text;mso-position-vertical:absolute;mso-position-vertical-relative:text;mso-width-percent:0;mso-width-relative:margin;v-text-anchor:top" o:gfxdata="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" fillcolor="white [3201]" strokeweight=".5pt">
+              <v:shape w14:anchorId="6096C881" id="Text Box 6" o:spid="_x0000_s1033" type="#_x0000_t202" style="position:absolute;margin-left:167.65pt;margin-top:194.7pt;width:28.5pt;height:32.45pt;z-index:251680768;visibility:visible;mso-wrap-style:square;mso-width-percent:0;mso-wrap-distance-left:9pt;mso-wrap-distance-top:0;mso-wrap-distance-right:9pt;mso-wrap-distance-bottom:0;mso-position-horizontal:absolute;mso-position-horizontal-relative:text;mso-position-vertical:absolute;mso-position-vertical-relative:text;mso-width-percent:0;mso-width-relative:margin;v-text-anchor:top" o:gfxdata="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" fillcolor="white [3201]" strokeweight=".5pt">
                 <v:textbox>
                   <w:txbxContent>
                     <w:p>
@@ -6877,7 +7204,7 @@
           </mc:Choice>
           <mc:Fallback>
             <w:pict>
-              <v:shape w14:anchorId="21C22EFF" id="Text Box 17" o:spid="_x0000_s1035" type="#_x0000_t202" style="position:absolute;margin-left:303.95pt;margin-top:141.75pt;width:28.5pt;height:32.45pt;z-index:251677696;visibility:visible;mso-wrap-style:square;mso-width-percent:0;mso-wrap-distance-left:9pt;mso-wrap-distance-top:0;mso-wrap-distance-right:9pt;mso-wrap-distance-bottom:0;mso-position-horizontal:absolute;mso-position-horizontal-relative:text;mso-position-vertical:absolute;mso-position-vertical-relative:text;mso-width-percent:0;mso-width-relative:margin;v-text-anchor:top" o:gfxdata="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" fillcolor="white [3201]" strokeweight=".5pt">
+              <v:shape w14:anchorId="21C22EFF" id="Text Box 17" o:spid="_x0000_s1034" type="#_x0000_t202" style="position:absolute;margin-left:303.95pt;margin-top:141.75pt;width:28.5pt;height:32.45pt;z-index:251677696;visibility:visible;mso-wrap-style:square;mso-width-percent:0;mso-wrap-distance-left:9pt;mso-wrap-distance-top:0;mso-wrap-distance-right:9pt;mso-wrap-distance-bottom:0;mso-position-horizontal:absolute;mso-position-horizontal-relative:text;mso-position-vertical:absolute;mso-position-vertical-relative:text;mso-width-percent:0;mso-width-relative:margin;v-text-anchor:top" o:gfxdata="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" fillcolor="white [3201]" strokeweight=".5pt">
                 <v:textbox>
                   <w:txbxContent>
                     <w:p>
@@ -6992,7 +7319,7 @@
           </mc:Choice>
           <mc:Fallback>
             <w:pict>
-              <v:shape w14:anchorId="3F10B829" id="Text Box 18" o:spid="_x0000_s1036" type="#_x0000_t202" style="position:absolute;margin-left:406.8pt;margin-top:114pt;width:28.5pt;height:28.35pt;z-index:251679744;visibility:visible;mso-wrap-style:square;mso-width-percent:0;mso-height-percent:0;mso-wrap-distance-left:9pt;mso-wrap-distance-top:0;mso-wrap-distance-right:9pt;mso-wrap-distance-bottom:0;mso-position-horizontal:absolute;mso-position-horizontal-relative:text;mso-position-vertical:absolute;mso-position-vertical-relative:text;mso-width-percent:0;mso-height-percent:0;mso-width-relative:margin;mso-height-relative:margin;v-text-anchor:top" o:gfxdata="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" fillcolor="white [3201]" strokeweight=".5pt">
+              <v:shape w14:anchorId="3F10B829" id="Text Box 18" o:spid="_x0000_s1035" type="#_x0000_t202" style="position:absolute;margin-left:406.8pt;margin-top:114pt;width:28.5pt;height:28.35pt;z-index:251679744;visibility:visible;mso-wrap-style:square;mso-width-percent:0;mso-height-percent:0;mso-wrap-distance-left:9pt;mso-wrap-distance-top:0;mso-wrap-distance-right:9pt;mso-wrap-distance-bottom:0;mso-position-horizontal:absolute;mso-position-horizontal-relative:text;mso-position-vertical:absolute;mso-position-vertical-relative:text;mso-width-percent:0;mso-height-percent:0;mso-width-relative:margin;mso-height-relative:margin;v-text-anchor:top" o:gfxdata="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" fillcolor="white [3201]" strokeweight=".5pt">
                 <v:textbox>
                   <w:txbxContent>
                     <w:p>
@@ -7107,7 +7434,7 @@
           </mc:Choice>
           <mc:Fallback>
             <w:pict>
-              <v:shape w14:anchorId="636042A3" id="Text Box 19" o:spid="_x0000_s1037" type="#_x0000_t202" style="position:absolute;margin-left:139.1pt;margin-top:33.8pt;width:28.5pt;height:28.35pt;z-index:251678720;visibility:visible;mso-wrap-style:square;mso-width-percent:0;mso-height-percent:0;mso-wrap-distance-left:9pt;mso-wrap-distance-top:0;mso-wrap-distance-right:9pt;mso-wrap-distance-bottom:0;mso-position-horizontal:absolute;mso-position-horizontal-relative:text;mso-position-vertical:absolute;mso-position-vertical-relative:text;mso-width-percent:0;mso-height-percent:0;mso-width-relative:margin;mso-height-relative:margin;v-text-anchor:top" o:gfxdata="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" fillcolor="white [3201]" strokeweight=".5pt">
+              <v:shape w14:anchorId="636042A3" id="Text Box 19" o:spid="_x0000_s1036" type="#_x0000_t202" style="position:absolute;margin-left:139.1pt;margin-top:33.8pt;width:28.5pt;height:28.35pt;z-index:251678720;visibility:visible;mso-wrap-style:square;mso-width-percent:0;mso-height-percent:0;mso-wrap-distance-left:9pt;mso-wrap-distance-top:0;mso-wrap-distance-right:9pt;mso-wrap-distance-bottom:0;mso-position-horizontal:absolute;mso-position-horizontal-relative:text;mso-position-vertical:absolute;mso-position-vertical-relative:text;mso-width-percent:0;mso-height-percent:0;mso-width-relative:margin;mso-height-relative:margin;v-text-anchor:top" o:gfxdata="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" fillcolor="white [3201]" strokeweight=".5pt">
                 <v:textbox>
                   <w:txbxContent>
                     <w:p>
@@ -7219,7 +7546,7 @@
           </mc:Choice>
           <mc:Fallback>
             <w:pict>
-              <v:shape w14:anchorId="56128084" id="Text Box 20" o:spid="_x0000_s1038" type="#_x0000_t202" style="position:absolute;margin-left:60.45pt;margin-top:162.45pt;width:28.5pt;height:32.45pt;z-index:251681792;visibility:visible;mso-wrap-style:square;mso-width-percent:0;mso-wrap-distance-left:9pt;mso-wrap-distance-top:0;mso-wrap-distance-right:9pt;mso-wrap-distance-bottom:0;mso-position-horizontal:absolute;mso-position-horizontal-relative:text;mso-position-vertical:absolute;mso-position-vertical-relative:text;mso-width-percent:0;mso-width-relative:margin;v-text-anchor:top" o:gfxdata="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" fillcolor="white [3201]" strokeweight=".5pt">
+              <v:shape w14:anchorId="56128084" id="Text Box 20" o:spid="_x0000_s1037" type="#_x0000_t202" style="position:absolute;margin-left:60.45pt;margin-top:162.45pt;width:28.5pt;height:32.45pt;z-index:251681792;visibility:visible;mso-wrap-style:square;mso-width-percent:0;mso-wrap-distance-left:9pt;mso-wrap-distance-top:0;mso-wrap-distance-right:9pt;mso-wrap-distance-bottom:0;mso-position-horizontal:absolute;mso-position-horizontal-relative:text;mso-position-vertical:absolute;mso-position-vertical-relative:text;mso-width-percent:0;mso-width-relative:margin;v-text-anchor:top" o:gfxdata="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" fillcolor="white [3201]" strokeweight=".5pt">
                 <v:textbox>
                   <w:txbxContent>
                     <w:p>
@@ -7331,7 +7658,7 @@
           </mc:Choice>
           <mc:Fallback>
             <w:pict>
-              <v:shape w14:anchorId="0ACFBBF9" id="Text Box 21" o:spid="_x0000_s1039" type="#_x0000_t202" style="position:absolute;margin-left:420.2pt;margin-top:1.7pt;width:28.5pt;height:32.45pt;z-index:251676672;visibility:visible;mso-wrap-style:square;mso-width-percent:0;mso-wrap-distance-left:9pt;mso-wrap-distance-top:0;mso-wrap-distance-right:9pt;mso-wrap-distance-bottom:0;mso-position-horizontal:absolute;mso-position-horizontal-relative:text;mso-position-vertical:absolute;mso-position-vertical-relative:text;mso-width-percent:0;mso-width-relative:margin;v-text-anchor:top" o:gfxdata="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" fillcolor="white [3201]" strokeweight=".5pt">
+              <v:shape w14:anchorId="0ACFBBF9" id="Text Box 21" o:spid="_x0000_s1038" type="#_x0000_t202" style="position:absolute;margin-left:420.2pt;margin-top:1.7pt;width:28.5pt;height:32.45pt;z-index:251676672;visibility:visible;mso-wrap-style:square;mso-width-percent:0;mso-wrap-distance-left:9pt;mso-wrap-distance-top:0;mso-wrap-distance-right:9pt;mso-wrap-distance-bottom:0;mso-position-horizontal:absolute;mso-position-horizontal-relative:text;mso-position-vertical:absolute;mso-position-vertical-relative:text;mso-width-percent:0;mso-width-relative:margin;v-text-anchor:top" o:gfxdata="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" fillcolor="white [3201]" strokeweight=".5pt">
                 <v:textbox>
                   <w:txbxContent>
                     <w:p>
@@ -7443,7 +7770,7 @@
           </mc:Choice>
           <mc:Fallback>
             <w:pict>
-              <v:shape w14:anchorId="498EBA22" id="Text Box 22" o:spid="_x0000_s1040" type="#_x0000_t202" style="position:absolute;margin-left:14.2pt;margin-top:81.45pt;width:28.5pt;height:32.45pt;z-index:251675648;visibility:visible;mso-wrap-style:square;mso-width-percent:0;mso-wrap-distance-left:9pt;mso-wrap-distance-top:0;mso-wrap-distance-right:9pt;mso-wrap-distance-bottom:0;mso-position-horizontal:absolute;mso-position-horizontal-relative:text;mso-position-vertical:absolute;mso-position-vertical-relative:text;mso-width-percent:0;mso-width-relative:margin;v-text-anchor:top" o:gfxdata="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" fillcolor="white [3201]" strokeweight=".5pt">
+              <v:shape w14:anchorId="498EBA22" id="Text Box 22" o:spid="_x0000_s1039" type="#_x0000_t202" style="position:absolute;margin-left:14.2pt;margin-top:81.45pt;width:28.5pt;height:32.45pt;z-index:251675648;visibility:visible;mso-wrap-style:square;mso-width-percent:0;mso-wrap-distance-left:9pt;mso-wrap-distance-top:0;mso-wrap-distance-right:9pt;mso-wrap-distance-bottom:0;mso-position-horizontal:absolute;mso-position-horizontal-relative:text;mso-position-vertical:absolute;mso-position-vertical-relative:text;mso-width-percent:0;mso-width-relative:margin;v-text-anchor:top" o:gfxdata="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" fillcolor="white [3201]" strokeweight=".5pt">
                 <v:textbox>
                   <w:txbxContent>
                     <w:p>
@@ -8133,7 +8460,7 @@
           </mc:Choice>
           <mc:Fallback>
             <w:pict>
-              <v:shape w14:anchorId="322869BD" id="Text Box 28" o:spid="_x0000_s1041" type="#_x0000_t202" style="position:absolute;margin-left:162.65pt;margin-top:.55pt;width:167.65pt;height:23.5pt;z-index:251682816;visibility:visible;mso-wrap-style:square;mso-width-percent:0;mso-height-percent:0;mso-wrap-distance-left:9pt;mso-wrap-distance-top:0;mso-wrap-distance-right:9pt;mso-wrap-distance-bottom:0;mso-position-horizontal:absolute;mso-position-horizontal-relative:text;mso-position-vertical:absolute;mso-position-vertical-relative:text;mso-width-percent:0;mso-height-percent:0;mso-width-relative:margin;mso-height-relative:margin;v-text-anchor:middle" o:gfxdata="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" filled="f" stroked="f" strokeweight=".5pt">
+              <v:shape w14:anchorId="322869BD" id="Text Box 28" o:spid="_x0000_s1040" type="#_x0000_t202" style="position:absolute;margin-left:162.65pt;margin-top:.55pt;width:167.65pt;height:23.5pt;z-index:251682816;visibility:visible;mso-wrap-style:square;mso-width-percent:0;mso-height-percent:0;mso-wrap-distance-left:9pt;mso-wrap-distance-top:0;mso-wrap-distance-right:9pt;mso-wrap-distance-bottom:0;mso-position-horizontal:absolute;mso-position-horizontal-relative:text;mso-position-vertical:absolute;mso-position-vertical-relative:text;mso-width-percent:0;mso-height-percent:0;mso-width-relative:margin;mso-height-relative:margin;v-text-anchor:middle" o:gfxdata="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" filled="f" stroked="f" strokeweight=".5pt">
                 <v:textbox style="mso-fit-shape-to-text:t">
                   <w:txbxContent>
                     <w:p>
@@ -8447,7 +8774,19 @@
         </w:tabs>
       </w:pPr>
       <w:r>
-        <w:t xml:space="preserve">If you move or rename files outside of git, git will treat that as if the original file was deleted and the renamed file was added as a new and </w:t>
+        <w:t xml:space="preserve">If you move or rename files outside of </w:t>
+      </w:r>
+      <w:r>
+        <w:t>Git</w:t>
+      </w:r>
+      <w:r>
+        <w:t xml:space="preserve">, </w:t>
+      </w:r>
+      <w:r>
+        <w:t>Git</w:t>
+      </w:r>
+      <w:r>
+        <w:t xml:space="preserve"> will treat that as if the original file was deleted and the renamed file was added as a new and </w:t>
       </w:r>
       <w:r>
         <w:rPr>
@@ -12231,7 +12570,7 @@
   <w:style w:type="paragraph" w:default="1" w:styleId="Normal">
     <w:name w:val="Normal"/>
     <w:qFormat/>
-    <w:rsid w:val="00B4009E"/>
+    <w:rsid w:val="00D95F8D"/>
     <w:rPr>
       <w:rFonts w:ascii="Times New Roman" w:eastAsia="Times New Roman" w:hAnsi="Times New Roman" w:cs="Times New Roman"/>
     </w:rPr>

</xml_diff>

<commit_message>
finalize PPT and outline
</commit_message>
<xml_diff>
--- a/Git Notes/Git presentation outline.docx
+++ b/Git Notes/Git presentation outline.docx
@@ -3242,7 +3242,7 @@
         <w:rPr>
           <w:rStyle w:val="Code"/>
         </w:rPr>
-        <w:t xml:space="preserve"> checkout -- </w:t>
+        <w:t xml:space="preserve"> checkout </w:t>
       </w:r>
       <w:r>
         <w:rPr>
@@ -3320,6 +3320,51 @@
       <w:proofErr w:type="gramEnd"/>
       <w:r>
         <w:t xml:space="preserve">  will undo all changes to all files in the directory</w:t>
+      </w:r>
+    </w:p>
+    <w:p/>
+    <w:p>
+      <w:r>
+        <w:t>Undoing committed changes:</w:t>
+      </w:r>
+    </w:p>
+    <w:p>
+      <w:pPr>
+        <w:pStyle w:val="ListParagraph"/>
+        <w:numPr>
+          <w:ilvl w:val="0"/>
+          <w:numId w:val="16"/>
+        </w:numPr>
+      </w:pPr>
+      <w:r>
+        <w:t>R</w:t>
+      </w:r>
+      <w:r>
+        <w:t xml:space="preserve">un </w:t>
+      </w:r>
+      <w:r>
+        <w:rPr>
+          <w:rStyle w:val="Code"/>
+        </w:rPr>
+        <w:t>$git</w:t>
+      </w:r>
+      <w:r>
+        <w:rPr>
+          <w:rStyle w:val="Code"/>
+        </w:rPr>
+        <w:t xml:space="preserve"> </w:t>
+      </w:r>
+      <w:r>
+        <w:rPr>
+          <w:rStyle w:val="Code"/>
+        </w:rPr>
+        <w:t>checkout &lt;commit-id&gt; &lt;file&gt;</w:t>
+      </w:r>
+      <w:r>
+        <w:t xml:space="preserve"> </w:t>
+      </w:r>
+      <w:r>
+        <w:t>to revert the file to the way it looked at that commit</w:t>
       </w:r>
     </w:p>
     <w:p/>
@@ -3390,33 +3435,6 @@
         </w:numPr>
       </w:pPr>
       <w:r>
-        <w:t xml:space="preserve">Can’t run </w:t>
-      </w:r>
-      <w:r>
-        <w:rPr>
-          <w:rStyle w:val="Code"/>
-        </w:rPr>
-        <w:t>$git</w:t>
-      </w:r>
-      <w:r>
-        <w:rPr>
-          <w:rStyle w:val="Code"/>
-        </w:rPr>
-        <w:t xml:space="preserve"> checkout</w:t>
-      </w:r>
-      <w:r>
-        <w:t xml:space="preserve"> command because the changes have been committed</w:t>
-      </w:r>
-    </w:p>
-    <w:p>
-      <w:pPr>
-        <w:pStyle w:val="ListParagraph"/>
-        <w:numPr>
-          <w:ilvl w:val="0"/>
-          <w:numId w:val="16"/>
-        </w:numPr>
-      </w:pPr>
-      <w:r>
         <w:t xml:space="preserve">Instead, run </w:t>
       </w:r>
       <w:r>
@@ -3597,6 +3615,7 @@
         <w:t xml:space="preserve"> to see the revert was successful</w:t>
       </w:r>
     </w:p>
+    <w:p/>
     <w:p/>
     <w:p>
       <w:r>
@@ -4142,13 +4161,6 @@
         </w:rPr>
         <w:t>git checkout HEAD</w:t>
       </w:r>
-    </w:p>
-    <w:p/>
-    <w:p/>
-    <w:p/>
-    <w:p/>
-    <w:p/>
-    <w:p>
       <w:r>
         <w:br w:type="page"/>
       </w:r>
@@ -4393,7 +4405,44 @@
         </w:tabs>
       </w:pPr>
       <w:r>
-        <w:t>Now that I’m on the new branch, I can make my changes, add, and commit them.</w:t>
+        <w:t xml:space="preserve">Now that I’m on the new branch, I can make my </w:t>
+      </w:r>
+      <w:r>
+        <w:rPr>
+          <w:b/>
+          <w:bCs/>
+          <w:u w:val="single"/>
+        </w:rPr>
+        <w:t>focused</w:t>
+      </w:r>
+      <w:r>
+        <w:t xml:space="preserve"> </w:t>
+      </w:r>
+      <w:r>
+        <w:t>changes, add, and commit them.</w:t>
+      </w:r>
+    </w:p>
+    <w:p>
+      <w:pPr>
+        <w:pStyle w:val="ListParagraph"/>
+        <w:numPr>
+          <w:ilvl w:val="0"/>
+          <w:numId w:val="18"/>
+        </w:numPr>
+        <w:tabs>
+          <w:tab w:val="left" w:pos="3865"/>
+        </w:tabs>
+        <w:rPr>
+          <w:b/>
+          <w:bCs/>
+        </w:rPr>
+      </w:pPr>
+      <w:r>
+        <w:rPr>
+          <w:b/>
+          <w:bCs/>
+        </w:rPr>
+        <w:t>Add title on new branch, add ending on master</w:t>
       </w:r>
     </w:p>
     <w:p>
@@ -4490,6 +4539,42 @@
           <w:tab w:val="left" w:pos="3865"/>
         </w:tabs>
       </w:pPr>
+      <w:r>
+        <w:t>Go back to new branch (</w:t>
+      </w:r>
+      <w:r>
+        <w:rPr>
+          <w:rStyle w:val="Code"/>
+        </w:rPr>
+        <w:t>$git</w:t>
+      </w:r>
+      <w:r>
+        <w:rPr>
+          <w:rStyle w:val="Code"/>
+        </w:rPr>
+        <w:t xml:space="preserve"> checkout </w:t>
+      </w:r>
+      <w:r>
+        <w:rPr>
+          <w:rStyle w:val="Code"/>
+        </w:rPr>
+        <w:t>&lt;</w:t>
+      </w:r>
+      <w:r>
+        <w:rPr>
+          <w:rStyle w:val="Code"/>
+        </w:rPr>
+        <w:t>branch name</w:t>
+      </w:r>
+      <w:r>
+        <w:rPr>
+          <w:rStyle w:val="Code"/>
+        </w:rPr>
+        <w:t>&gt;</w:t>
+      </w:r>
+      <w:r>
+        <w:t>) and the changes are back.</w:t>
+      </w:r>
     </w:p>
     <w:p>
       <w:pPr>
@@ -4498,7 +4583,7 @@
         </w:tabs>
       </w:pPr>
       <w:r>
-        <w:t>Go back to new branch (</w:t>
+        <w:t>Go back to master branch (</w:t>
       </w:r>
       <w:r>
         <w:rPr>
@@ -4510,28 +4595,24 @@
         <w:rPr>
           <w:rStyle w:val="Code"/>
         </w:rPr>
-        <w:t xml:space="preserve"> checkout </w:t>
-      </w:r>
-      <w:r>
-        <w:rPr>
-          <w:rStyle w:val="Code"/>
-        </w:rPr>
-        <w:t>&lt;</w:t>
-      </w:r>
-      <w:r>
-        <w:rPr>
-          <w:rStyle w:val="Code"/>
-        </w:rPr>
-        <w:t>branch name</w:t>
-      </w:r>
-      <w:r>
-        <w:rPr>
-          <w:rStyle w:val="Code"/>
-        </w:rPr>
-        <w:t>&gt;</w:t>
-      </w:r>
-      <w:r>
-        <w:t>) and the changes are back.</w:t>
+        <w:t xml:space="preserve"> checkout master</w:t>
+      </w:r>
+      <w:r>
+        <w:t xml:space="preserve">) and </w:t>
+      </w:r>
+      <w:r>
+        <w:t xml:space="preserve">make some big changes at the end of the </w:t>
+      </w:r>
+      <w:proofErr w:type="gramStart"/>
+      <w:r>
+        <w:t>file</w:t>
+      </w:r>
+      <w:r>
+        <w:t>, and</w:t>
+      </w:r>
+      <w:proofErr w:type="gramEnd"/>
+      <w:r>
+        <w:t xml:space="preserve"> commit them.</w:t>
       </w:r>
     </w:p>
     <w:p>
@@ -4600,7 +4681,7 @@
         </w:tabs>
       </w:pPr>
       <w:r>
-        <w:t xml:space="preserve">Merge the new branch into master: </w:t>
+        <w:t xml:space="preserve">Merge new branch into master: </w:t>
       </w:r>
       <w:r>
         <w:rPr>
@@ -4633,44 +4714,14 @@
         <w:t>&gt;</w:t>
       </w:r>
       <w:r>
+        <w:rPr>
+          <w:rStyle w:val="Code"/>
+        </w:rPr>
+        <w:t xml:space="preserve"> -m ‘merge/commit message’</w:t>
+      </w:r>
+      <w:r>
         <w:t xml:space="preserve">  </w:t>
       </w:r>
-    </w:p>
-    <w:p>
-      <w:pPr>
-        <w:pStyle w:val="ListParagraph"/>
-        <w:numPr>
-          <w:ilvl w:val="0"/>
-          <w:numId w:val="18"/>
-        </w:numPr>
-        <w:tabs>
-          <w:tab w:val="left" w:pos="3865"/>
-        </w:tabs>
-      </w:pPr>
-      <w:r>
-        <w:t xml:space="preserve">Save your commit message </w:t>
-      </w:r>
-      <w:proofErr w:type="gramStart"/>
-      <w:r>
-        <w:t xml:space="preserve">with </w:t>
-      </w:r>
-      <w:r>
-        <w:rPr>
-          <w:rStyle w:val="Code"/>
-        </w:rPr>
-        <w:t>:q</w:t>
-      </w:r>
-      <w:proofErr w:type="gramEnd"/>
-      <w:r>
-        <w:t xml:space="preserve">  </w:t>
-      </w:r>
-    </w:p>
-    <w:p>
-      <w:pPr>
-        <w:tabs>
-          <w:tab w:val="left" w:pos="3865"/>
-        </w:tabs>
-      </w:pPr>
     </w:p>
     <w:p>
       <w:pPr>
@@ -4918,7 +4969,13 @@
         <w:rPr>
           <w:rStyle w:val="Code"/>
         </w:rPr>
-        <w:t xml:space="preserve"> merge &lt;name of branch created above&gt;</w:t>
+        <w:t xml:space="preserve"> merge &lt;name of branch created above</w:t>
+      </w:r>
+      <w:r>
+        <w:rPr>
+          <w:rStyle w:val="Code"/>
+        </w:rPr>
+        <w:t>&gt;</w:t>
       </w:r>
     </w:p>
     <w:p>
@@ -5180,20 +5237,13 @@
         </w:rPr>
         <w:t>$</w:t>
       </w:r>
+      <w:proofErr w:type="gramStart"/>
       <w:r>
         <w:rPr>
           <w:rStyle w:val="Code"/>
           <w:rFonts w:eastAsiaTheme="minorHAnsi"/>
         </w:rPr>
-        <w:t>open -</w:t>
-      </w:r>
-      <w:proofErr w:type="gramStart"/>
-      <w:r>
-        <w:rPr>
-          <w:rStyle w:val="Code"/>
-          <w:rFonts w:eastAsiaTheme="minorHAnsi"/>
-        </w:rPr>
-        <w:t>e .</w:t>
+        <w:t>open .</w:t>
       </w:r>
       <w:proofErr w:type="spellStart"/>
       <w:r>
@@ -6241,9 +6291,9 @@
           <w:noProof/>
         </w:rPr>
         <w:drawing>
-          <wp:inline distT="0" distB="0" distL="0" distR="0" wp14:anchorId="05CBD20F" wp14:editId="628B38FE">
-            <wp:extent cx="5499100" cy="1955800"/>
-            <wp:effectExtent l="0" t="0" r="0" b="0"/>
+          <wp:inline distT="0" distB="0" distL="0" distR="0" wp14:anchorId="05CBD20F" wp14:editId="3C7121DB">
+            <wp:extent cx="3849369" cy="918478"/>
+            <wp:effectExtent l="12700" t="12700" r="12065" b="8890"/>
             <wp:docPr id="24" name="Picture 24" descr="A screenshot of a cell phone&#10;&#10;Description automatically generated"/>
             <wp:cNvGraphicFramePr>
               <a:graphicFrameLocks xmlns:a="http://schemas.openxmlformats.org/drawingml/2006/main" noChangeAspect="1"/>
@@ -6255,20 +6305,48 @@
                     <pic:cNvPr id="1" name=""/>
                     <pic:cNvPicPr/>
                   </pic:nvPicPr>
-                  <pic:blipFill>
+                  <pic:blipFill rotWithShape="1">
                     <a:blip r:embed="rId25"/>
-                    <a:stretch>
-                      <a:fillRect/>
-                    </a:stretch>
+                    <a:srcRect b="32912"/>
+                    <a:stretch/>
                   </pic:blipFill>
-                  <pic:spPr>
+                  <pic:spPr bwMode="auto">
                     <a:xfrm>
                       <a:off x="0" y="0"/>
-                      <a:ext cx="5499100" cy="1955800"/>
+                      <a:ext cx="3886891" cy="927431"/>
                     </a:xfrm>
                     <a:prstGeom prst="rect">
                       <a:avLst/>
                     </a:prstGeom>
+                    <a:ln w="9525" cap="flat" cmpd="sng" algn="ctr">
+                      <a:solidFill>
+                        <a:sysClr val="windowText" lastClr="000000"/>
+                      </a:solidFill>
+                      <a:prstDash val="solid"/>
+                      <a:round/>
+                      <a:headEnd type="none" w="med" len="med"/>
+                      <a:tailEnd type="none" w="med" len="med"/>
+                      <a:extLst>
+                        <a:ext uri="{C807C97D-BFC1-408E-A445-0C87EB9F89A2}">
+                          <ask:lineSketchStyleProps xmlns:ask="http://schemas.microsoft.com/office/drawing/2018/sketchyshapes" sd="0">
+                            <a:custGeom>
+                              <a:avLst/>
+                              <a:gdLst/>
+                              <a:ahLst/>
+                              <a:cxnLst/>
+                              <a:rect l="0" t="0" r="0" b="0"/>
+                              <a:pathLst/>
+                            </a:custGeom>
+                            <ask:type/>
+                          </ask:lineSketchStyleProps>
+                        </a:ext>
+                      </a:extLst>
+                    </a:ln>
+                    <a:extLst>
+                      <a:ext uri="{53640926-AAD7-44D8-BBD7-CCE9431645EC}">
+                        <a14:shadowObscured xmlns:a14="http://schemas.microsoft.com/office/drawing/2010/main"/>
+                      </a:ext>
+                    </a:extLst>
                   </pic:spPr>
                 </pic:pic>
               </a:graphicData>
@@ -6369,9 +6447,9 @@
           <w:noProof/>
         </w:rPr>
         <w:drawing>
-          <wp:inline distT="0" distB="0" distL="0" distR="0" wp14:anchorId="3EABC0E6" wp14:editId="5E140208">
+          <wp:inline distT="0" distB="0" distL="0" distR="0" wp14:anchorId="3EABC0E6" wp14:editId="055D4C87">
             <wp:extent cx="4292600" cy="723900"/>
-            <wp:effectExtent l="0" t="0" r="0" b="0"/>
+            <wp:effectExtent l="12700" t="12700" r="12700" b="12700"/>
             <wp:docPr id="26" name="Picture 26" descr="A close up of a logo&#10;&#10;Description automatically generated"/>
             <wp:cNvGraphicFramePr>
               <a:graphicFrameLocks xmlns:a="http://schemas.openxmlformats.org/drawingml/2006/main" noChangeAspect="1"/>
@@ -6397,6 +6475,11 @@
                     <a:prstGeom prst="rect">
                       <a:avLst/>
                     </a:prstGeom>
+                    <a:ln>
+                      <a:solidFill>
+                        <a:schemeClr val="tx1"/>
+                      </a:solidFill>
+                    </a:ln>
                   </pic:spPr>
                 </pic:pic>
               </a:graphicData>
@@ -6436,9 +6519,9 @@
           <w:noProof/>
         </w:rPr>
         <w:drawing>
-          <wp:inline distT="0" distB="0" distL="0" distR="0" wp14:anchorId="5762324D" wp14:editId="6D308A70">
+          <wp:inline distT="0" distB="0" distL="0" distR="0" wp14:anchorId="5762324D" wp14:editId="26BEEB5C">
             <wp:extent cx="5003800" cy="1079500"/>
-            <wp:effectExtent l="0" t="0" r="0" b="0"/>
+            <wp:effectExtent l="12700" t="12700" r="12700" b="12700"/>
             <wp:docPr id="27" name="Picture 27" descr="A picture containing drawing&#10;&#10;Description automatically generated"/>
             <wp:cNvGraphicFramePr>
               <a:graphicFrameLocks xmlns:a="http://schemas.openxmlformats.org/drawingml/2006/main" noChangeAspect="1"/>
@@ -6464,6 +6547,11 @@
                     <a:prstGeom prst="rect">
                       <a:avLst/>
                     </a:prstGeom>
+                    <a:ln>
+                      <a:solidFill>
+                        <a:schemeClr val="tx1"/>
+                      </a:solidFill>
+                    </a:ln>
                   </pic:spPr>
                 </pic:pic>
               </a:graphicData>
@@ -9371,7 +9459,7 @@
   <w:abstractNum w:abstractNumId="21" w15:restartNumberingAfterBreak="0">
     <w:nsid w:val="3ADE1A8A"/>
     <w:multiLevelType w:val="hybridMultilevel"/>
-    <w:tmpl w:val="8B28FAC2"/>
+    <w:tmpl w:val="B68A75EA"/>
     <w:lvl w:ilvl="0" w:tplc="04090001">
       <w:start w:val="1"/>
       <w:numFmt w:val="bullet"/>

</xml_diff>